<commit_message>
principis - teoria started
</commit_message>
<xml_diff>
--- a/Memòria.docx
+++ b/Memòria.docx
@@ -4,6 +4,53 @@
   <w:body>
     <w:p>
       <w:pPr>
+        <w:spacing w:after="0" w:line="240" w:lineRule="auto"/>
+        <w:jc w:val="center"/>
+        <w:rPr>
+          <w:rFonts w:ascii="Arial" w:eastAsia="Times New Roman" w:hAnsi="Arial" w:cs="Arial"/>
+          <w:sz w:val="28"/>
+          <w:szCs w:val="28"/>
+          <w:lang w:eastAsia="ca-ES"/>
+        </w:rPr>
+      </w:pPr>
+      <w:r>
+        <w:rPr>
+          <w:rFonts w:asciiTheme="majorHAnsi" w:hAnsiTheme="majorHAnsi"/>
+          <w:sz w:val="32"/>
+          <w:szCs w:val="72"/>
+        </w:rPr>
+        <w:t>UNIVERSITAT POLITÈCNICA DE CATALUNYA (UPC)</w:t>
+      </w:r>
+    </w:p>
+    <w:p>
+      <w:pPr>
+        <w:spacing w:after="0" w:line="240" w:lineRule="auto"/>
+        <w:jc w:val="center"/>
+        <w:rPr>
+          <w:rFonts w:asciiTheme="majorHAnsi" w:hAnsiTheme="majorHAnsi"/>
+          <w:szCs w:val="72"/>
+        </w:rPr>
+      </w:pPr>
+      <w:r>
+        <w:rPr>
+          <w:rFonts w:asciiTheme="majorHAnsi" w:hAnsiTheme="majorHAnsi"/>
+          <w:szCs w:val="72"/>
+        </w:rPr>
+        <w:t>FACULTAT D’INFORMÀTICA DE BARCELONA (FIB)</w:t>
+      </w:r>
+    </w:p>
+    <w:p>
+      <w:pPr>
+        <w:spacing w:after="0" w:line="240" w:lineRule="auto"/>
+        <w:jc w:val="center"/>
+        <w:rPr>
+          <w:rFonts w:asciiTheme="majorHAnsi" w:hAnsiTheme="majorHAnsi"/>
+          <w:szCs w:val="72"/>
+        </w:rPr>
+      </w:pPr>
+    </w:p>
+    <w:p>
+      <w:pPr>
         <w:spacing w:line="480" w:lineRule="auto"/>
         <w:jc w:val="center"/>
         <w:rPr>
@@ -14,16 +61,214 @@
       </w:pPr>
       <w:r>
         <w:rPr>
+          <w:noProof/>
+          <w:lang w:eastAsia="ca-ES"/>
+        </w:rPr>
+        <w:drawing>
+          <wp:inline distT="0" distB="0" distL="0" distR="0" wp14:anchorId="2CAB1153" wp14:editId="3F18F6D6">
+            <wp:extent cx="1019175" cy="1000125"/>
+            <wp:effectExtent l="0" t="0" r="9525" b="9525"/>
+            <wp:docPr id="2" name="Picture 2"/>
+            <wp:cNvGraphicFramePr>
+              <a:graphicFrameLocks xmlns:a="http://schemas.openxmlformats.org/drawingml/2006/main" noChangeAspect="1"/>
+            </wp:cNvGraphicFramePr>
+            <a:graphic xmlns:a="http://schemas.openxmlformats.org/drawingml/2006/main">
+              <a:graphicData uri="http://schemas.openxmlformats.org/drawingml/2006/picture">
+                <pic:pic xmlns:pic="http://schemas.openxmlformats.org/drawingml/2006/picture">
+                  <pic:nvPicPr>
+                    <pic:cNvPr id="0" name=""/>
+                    <pic:cNvPicPr/>
+                  </pic:nvPicPr>
+                  <pic:blipFill>
+                    <a:blip r:embed="rId8"/>
+                    <a:stretch>
+                      <a:fillRect/>
+                    </a:stretch>
+                  </pic:blipFill>
+                  <pic:spPr>
+                    <a:xfrm>
+                      <a:off x="0" y="0"/>
+                      <a:ext cx="1019175" cy="1000125"/>
+                    </a:xfrm>
+                    <a:prstGeom prst="rect">
+                      <a:avLst/>
+                    </a:prstGeom>
+                  </pic:spPr>
+                </pic:pic>
+              </a:graphicData>
+            </a:graphic>
+          </wp:inline>
+        </w:drawing>
+      </w:r>
+    </w:p>
+    <w:p>
+      <w:pPr>
+        <w:spacing w:line="480" w:lineRule="auto"/>
+        <w:jc w:val="center"/>
+        <w:rPr>
           <w:rFonts w:asciiTheme="majorHAnsi" w:hAnsiTheme="majorHAnsi"/>
           <w:sz w:val="36"/>
           <w:szCs w:val="36"/>
         </w:rPr>
-        <w:t>Índex</w:t>
-      </w:r>
-    </w:p>
-    <w:p>
-      <w:pPr>
-        <w:spacing w:line="480" w:lineRule="auto"/>
+      </w:pPr>
+    </w:p>
+    <w:p>
+      <w:pPr>
+        <w:spacing w:line="480" w:lineRule="auto"/>
+        <w:jc w:val="center"/>
+        <w:rPr>
+          <w:rFonts w:asciiTheme="majorHAnsi" w:hAnsiTheme="majorHAnsi"/>
+          <w:sz w:val="72"/>
+          <w:szCs w:val="72"/>
+        </w:rPr>
+      </w:pPr>
+      <w:r>
+        <w:rPr>
+          <w:rFonts w:asciiTheme="majorHAnsi" w:hAnsiTheme="majorHAnsi"/>
+          <w:sz w:val="72"/>
+          <w:szCs w:val="72"/>
+        </w:rPr>
+        <w:t>Resiliència a nivell d’aplicació</w:t>
+      </w:r>
+    </w:p>
+    <w:p>
+      <w:pPr>
+        <w:spacing w:line="480" w:lineRule="auto"/>
+        <w:jc w:val="center"/>
+        <w:rPr>
+          <w:rFonts w:asciiTheme="majorHAnsi" w:hAnsiTheme="majorHAnsi"/>
+          <w:sz w:val="32"/>
+          <w:szCs w:val="36"/>
+        </w:rPr>
+      </w:pPr>
+      <w:r>
+        <w:rPr>
+          <w:rFonts w:asciiTheme="majorHAnsi" w:hAnsiTheme="majorHAnsi"/>
+          <w:sz w:val="32"/>
+          <w:szCs w:val="36"/>
+        </w:rPr>
+        <w:t>Grau en Enginyeria Informàtica – Enginyeria del Software</w:t>
+      </w:r>
+    </w:p>
+    <w:p>
+      <w:pPr>
+        <w:spacing w:line="480" w:lineRule="auto"/>
+        <w:jc w:val="right"/>
+        <w:rPr>
+          <w:rFonts w:asciiTheme="majorHAnsi" w:hAnsiTheme="majorHAnsi"/>
+          <w:sz w:val="28"/>
+          <w:szCs w:val="36"/>
+        </w:rPr>
+      </w:pPr>
+    </w:p>
+    <w:p>
+      <w:pPr>
+        <w:spacing w:line="480" w:lineRule="auto"/>
+        <w:jc w:val="right"/>
+        <w:rPr>
+          <w:rFonts w:asciiTheme="majorHAnsi" w:hAnsiTheme="majorHAnsi"/>
+          <w:sz w:val="28"/>
+          <w:szCs w:val="36"/>
+        </w:rPr>
+      </w:pPr>
+    </w:p>
+    <w:p>
+      <w:pPr>
+        <w:spacing w:line="480" w:lineRule="auto"/>
+        <w:jc w:val="right"/>
+        <w:rPr>
+          <w:rFonts w:asciiTheme="majorHAnsi" w:hAnsiTheme="majorHAnsi"/>
+          <w:sz w:val="28"/>
+          <w:szCs w:val="36"/>
+        </w:rPr>
+      </w:pPr>
+    </w:p>
+    <w:p>
+      <w:pPr>
+        <w:spacing w:line="360" w:lineRule="auto"/>
+        <w:jc w:val="right"/>
+        <w:rPr>
+          <w:rFonts w:asciiTheme="majorHAnsi" w:hAnsiTheme="majorHAnsi"/>
+          <w:sz w:val="28"/>
+          <w:szCs w:val="36"/>
+        </w:rPr>
+      </w:pPr>
+      <w:r>
+        <w:rPr>
+          <w:rFonts w:asciiTheme="majorHAnsi" w:hAnsiTheme="majorHAnsi"/>
+          <w:sz w:val="28"/>
+          <w:szCs w:val="36"/>
+        </w:rPr>
+        <w:t>Autor</w:t>
+      </w:r>
+      <w:r>
+        <w:rPr>
+          <w:rFonts w:asciiTheme="majorHAnsi" w:hAnsiTheme="majorHAnsi"/>
+          <w:sz w:val="28"/>
+          <w:szCs w:val="36"/>
+        </w:rPr>
+        <w:t>: Mihai Lucut</w:t>
+      </w:r>
+    </w:p>
+    <w:p>
+      <w:pPr>
+        <w:spacing w:line="360" w:lineRule="auto"/>
+        <w:jc w:val="right"/>
+        <w:rPr>
+          <w:rFonts w:asciiTheme="majorHAnsi" w:hAnsiTheme="majorHAnsi"/>
+          <w:sz w:val="28"/>
+          <w:szCs w:val="36"/>
+        </w:rPr>
+      </w:pPr>
+      <w:r>
+        <w:rPr>
+          <w:rFonts w:asciiTheme="majorHAnsi" w:hAnsiTheme="majorHAnsi"/>
+          <w:sz w:val="28"/>
+          <w:szCs w:val="36"/>
+        </w:rPr>
+        <w:t>Director: Dimas Cabré Chacon, Everis</w:t>
+      </w:r>
+    </w:p>
+    <w:p>
+      <w:pPr>
+        <w:spacing w:line="360" w:lineRule="auto"/>
+        <w:jc w:val="right"/>
+        <w:rPr>
+          <w:rFonts w:asciiTheme="majorHAnsi" w:hAnsiTheme="majorHAnsi"/>
+          <w:sz w:val="28"/>
+          <w:szCs w:val="36"/>
+        </w:rPr>
+      </w:pPr>
+      <w:r>
+        <w:rPr>
+          <w:rFonts w:asciiTheme="majorHAnsi" w:hAnsiTheme="majorHAnsi"/>
+          <w:sz w:val="28"/>
+          <w:szCs w:val="36"/>
+        </w:rPr>
+        <w:t xml:space="preserve">Ponent: Xavier </w:t>
+      </w:r>
+      <w:proofErr w:type="spellStart"/>
+      <w:r>
+        <w:rPr>
+          <w:rFonts w:asciiTheme="majorHAnsi" w:hAnsiTheme="majorHAnsi"/>
+          <w:sz w:val="28"/>
+          <w:szCs w:val="36"/>
+        </w:rPr>
+        <w:t>Burgués</w:t>
+      </w:r>
+      <w:proofErr w:type="spellEnd"/>
+      <w:r>
+        <w:rPr>
+          <w:rFonts w:asciiTheme="majorHAnsi" w:hAnsiTheme="majorHAnsi"/>
+          <w:sz w:val="28"/>
+          <w:szCs w:val="36"/>
+        </w:rPr>
+        <w:t>, ESSI</w:t>
+      </w:r>
+    </w:p>
+    <w:p>
+      <w:pPr>
+        <w:spacing w:line="360" w:lineRule="auto"/>
         <w:jc w:val="center"/>
         <w:rPr>
           <w:rFonts w:asciiTheme="majorHAnsi" w:hAnsiTheme="majorHAnsi"/>
@@ -34,67 +279,245 @@
       <w:r>
         <w:rPr>
           <w:rFonts w:asciiTheme="majorHAnsi" w:hAnsiTheme="majorHAnsi"/>
+          <w:sz w:val="28"/>
+          <w:szCs w:val="36"/>
+        </w:rPr>
+        <w:t>Gener</w:t>
+      </w:r>
+      <w:r>
+        <w:rPr>
+          <w:rFonts w:asciiTheme="majorHAnsi" w:hAnsiTheme="majorHAnsi"/>
+          <w:sz w:val="28"/>
+          <w:szCs w:val="36"/>
+        </w:rPr>
+        <w:t xml:space="preserve"> 2017</w:t>
+      </w:r>
+    </w:p>
+    <w:p>
+      <w:pPr>
+        <w:spacing w:line="480" w:lineRule="auto"/>
+        <w:jc w:val="center"/>
+        <w:rPr>
+          <w:rFonts w:asciiTheme="majorHAnsi" w:hAnsiTheme="majorHAnsi"/>
           <w:sz w:val="36"/>
           <w:szCs w:val="36"/>
         </w:rPr>
-        <w:t xml:space="preserve">(cada apartat de </w:t>
-      </w:r>
+      </w:pPr>
+      <w:commentRangeStart w:id="0"/>
       <w:r>
         <w:rPr>
           <w:rFonts w:asciiTheme="majorHAnsi" w:hAnsiTheme="majorHAnsi"/>
           <w:sz w:val="36"/>
           <w:szCs w:val="36"/>
         </w:rPr>
-        <w:t>l’índex</w:t>
-      </w:r>
-      <w:r>
-        <w:rPr>
-          <w:rFonts w:asciiTheme="majorHAnsi" w:hAnsiTheme="majorHAnsi"/>
-          <w:sz w:val="36"/>
-          <w:szCs w:val="36"/>
-        </w:rPr>
-        <w:t>, cont</w:t>
-      </w:r>
-      <w:r>
-        <w:rPr>
-          <w:rFonts w:asciiTheme="majorHAnsi" w:hAnsiTheme="majorHAnsi"/>
-          <w:sz w:val="36"/>
-          <w:szCs w:val="36"/>
-        </w:rPr>
-        <w:t>é el propi mini índex</w:t>
-      </w:r>
-      <w:r>
-        <w:rPr>
-          <w:rFonts w:asciiTheme="majorHAnsi" w:hAnsiTheme="majorHAnsi"/>
-          <w:sz w:val="36"/>
-          <w:szCs w:val="36"/>
-        </w:rPr>
-        <w:t>, a la part esquerra, i després de la introducció</w:t>
-      </w:r>
-      <w:r>
-        <w:rPr>
-          <w:rFonts w:asciiTheme="majorHAnsi" w:hAnsiTheme="majorHAnsi"/>
-          <w:sz w:val="36"/>
-          <w:szCs w:val="36"/>
-        </w:rPr>
-        <w:t xml:space="preserve"> </w:t>
-      </w:r>
-      <w:r>
-        <w:rPr>
-          <w:rFonts w:asciiTheme="majorHAnsi" w:hAnsiTheme="majorHAnsi"/>
-          <w:sz w:val="36"/>
-          <w:szCs w:val="36"/>
-        </w:rPr>
-        <w:t>)</w:t>
-      </w:r>
-    </w:p>
-    <w:p>
-      <w:pPr>
-        <w:pStyle w:val="ListParagraph"/>
+        <w:lastRenderedPageBreak/>
+        <w:t>Índex</w:t>
+      </w:r>
+      <w:commentRangeEnd w:id="0"/>
+      <w:r>
+        <w:rPr>
+          <w:rStyle w:val="CommentReference"/>
+        </w:rPr>
+        <w:commentReference w:id="0"/>
+      </w:r>
+    </w:p>
+    <w:p>
+      <w:pPr>
+        <w:pStyle w:val="Heading1"/>
         <w:numPr>
           <w:ilvl w:val="0"/>
-          <w:numId w:val="1"/>
+          <w:numId w:val="2"/>
         </w:numPr>
+      </w:pPr>
+      <w:r>
+        <w:t>Introducció</w:t>
+      </w:r>
+    </w:p>
+    <w:p>
+      <w:pPr>
+        <w:pStyle w:val="Heading2"/>
+        <w:numPr>
+          <w:ilvl w:val="1"/>
+          <w:numId w:val="2"/>
+        </w:numPr>
+      </w:pPr>
+      <w:r>
+        <w:t xml:space="preserve">Context </w:t>
+      </w:r>
+      <w:bookmarkStart w:id="1" w:name="_GoBack"/>
+      <w:bookmarkEnd w:id="1"/>
+    </w:p>
+    <w:p>
+      <w:pPr>
+        <w:pStyle w:val="Heading2"/>
+        <w:numPr>
+          <w:ilvl w:val="1"/>
+          <w:numId w:val="2"/>
+        </w:numPr>
+      </w:pPr>
+      <w:r>
+        <w:t>Formulació del problema</w:t>
+      </w:r>
+    </w:p>
+    <w:p>
+      <w:pPr>
+        <w:pStyle w:val="Heading2"/>
+        <w:numPr>
+          <w:ilvl w:val="1"/>
+          <w:numId w:val="2"/>
+        </w:numPr>
+      </w:pPr>
+      <w:r>
+        <w:t>Actors</w:t>
+      </w:r>
+    </w:p>
+    <w:p>
+      <w:pPr>
+        <w:pStyle w:val="Heading1"/>
+        <w:numPr>
+          <w:ilvl w:val="0"/>
+          <w:numId w:val="2"/>
+        </w:numPr>
+      </w:pPr>
+      <w:r>
+        <w:t>Estat de l’art</w:t>
+      </w:r>
+    </w:p>
+    <w:p>
+      <w:pPr>
+        <w:pStyle w:val="Heading1"/>
+        <w:numPr>
+          <w:ilvl w:val="0"/>
+          <w:numId w:val="2"/>
+        </w:numPr>
+      </w:pPr>
+      <w:r>
+        <w:t>Planificació inicial</w:t>
+      </w:r>
+    </w:p>
+    <w:p>
+      <w:pPr>
+        <w:pStyle w:val="Heading1"/>
+        <w:numPr>
+          <w:ilvl w:val="0"/>
+          <w:numId w:val="2"/>
+        </w:numPr>
+      </w:pPr>
+      <w:r>
+        <w:t>Planificació final</w:t>
+      </w:r>
+    </w:p>
+    <w:p>
+      <w:pPr>
+        <w:pStyle w:val="Heading1"/>
+        <w:numPr>
+          <w:ilvl w:val="0"/>
+          <w:numId w:val="2"/>
+        </w:numPr>
+      </w:pPr>
+      <w:r>
+        <w:t>Metodologia</w:t>
+      </w:r>
+    </w:p>
+    <w:p>
+      <w:pPr>
+        <w:pStyle w:val="Heading1"/>
+        <w:numPr>
+          <w:ilvl w:val="0"/>
+          <w:numId w:val="2"/>
+        </w:numPr>
+      </w:pPr>
+      <w:r>
+        <w:t>Sostenibilitat</w:t>
+      </w:r>
+    </w:p>
+    <w:p>
+      <w:pPr>
+        <w:pStyle w:val="Heading1"/>
+        <w:numPr>
+          <w:ilvl w:val="0"/>
+          <w:numId w:val="2"/>
+        </w:numPr>
+      </w:pPr>
+      <w:r>
+        <w:t>Conclusions</w:t>
+      </w:r>
+    </w:p>
+    <w:p>
+      <w:pPr>
+        <w:pStyle w:val="Heading1"/>
+        <w:numPr>
+          <w:ilvl w:val="0"/>
+          <w:numId w:val="2"/>
+        </w:numPr>
+      </w:pPr>
+      <w:r>
+        <w:t>Principis de Resiliència</w:t>
+      </w:r>
+    </w:p>
+    <w:p>
+      <w:pPr>
+        <w:pStyle w:val="ListParagraph"/>
+        <w:spacing w:line="480" w:lineRule="auto"/>
+        <w:jc w:val="both"/>
+        <w:rPr>
+          <w:szCs w:val="24"/>
+        </w:rPr>
+      </w:pPr>
+      <w:r>
+        <w:rPr>
+          <w:szCs w:val="24"/>
+        </w:rPr>
+        <w:t xml:space="preserve">Començar pels problemes que ens trobem en el software, errors propis, errors de dependències, (ja en àmbit del les aplicacions mòbils) errors pels terminals, errors per circumstancies causades per la mobilitat com ara: pèrdua de connexió a internet, o pèrdua de connexió </w:t>
+      </w:r>
+      <w:proofErr w:type="spellStart"/>
+      <w:r>
+        <w:rPr>
+          <w:szCs w:val="24"/>
+        </w:rPr>
+        <w:t>gps</w:t>
+      </w:r>
+      <w:proofErr w:type="spellEnd"/>
+      <w:r>
+        <w:rPr>
+          <w:szCs w:val="24"/>
+        </w:rPr>
+        <w:t xml:space="preserve">, el fet que l’ús de l’aplicació podria ser interromput en qualsevol moment per una trucada, etc. per l’ús que els hi dona l’usuari. Aquesta és una pobre classificació dels possibles errors o circumstancies inesperades en que pot arribar  </w:t>
+      </w:r>
+      <w:r>
+        <w:rPr>
+          <w:szCs w:val="24"/>
+        </w:rPr>
+        <w:t xml:space="preserve">Els principis estudiats, analitzats proposats i els futurs </w:t>
+      </w:r>
+      <w:r>
+        <w:rPr>
+          <w:szCs w:val="24"/>
+        </w:rPr>
+        <w:t>implementats</w:t>
+      </w:r>
+      <w:r>
+        <w:rPr>
+          <w:szCs w:val="24"/>
+        </w:rPr>
+        <w:t xml:space="preserve"> -&gt; introducció al </w:t>
+      </w:r>
+      <w:r>
+        <w:rPr>
+          <w:szCs w:val="24"/>
+        </w:rPr>
+        <w:t>següent</w:t>
+      </w:r>
+      <w:r>
+        <w:rPr>
+          <w:szCs w:val="24"/>
+        </w:rPr>
+        <w:t xml:space="preserve"> capítol </w:t>
+      </w:r>
+    </w:p>
+    <w:p>
+      <w:pPr>
+        <w:pStyle w:val="ListParagraph"/>
         <w:spacing w:line="480" w:lineRule="auto"/>
         <w:jc w:val="both"/>
         <w:rPr>
@@ -103,48 +526,158 @@
           <w:szCs w:val="32"/>
         </w:rPr>
       </w:pPr>
-      <w:r>
+    </w:p>
+    <w:p>
+      <w:pPr>
+        <w:pStyle w:val="Heading1"/>
+        <w:numPr>
+          <w:ilvl w:val="0"/>
+          <w:numId w:val="2"/>
+        </w:numPr>
+      </w:pPr>
+      <w:r>
+        <w:t>Pla del projecte</w:t>
+      </w:r>
+    </w:p>
+    <w:p>
+      <w:pPr>
+        <w:pStyle w:val="ListParagraph"/>
+        <w:spacing w:line="480" w:lineRule="auto"/>
+        <w:jc w:val="both"/>
         <w:rPr>
           <w:rFonts w:asciiTheme="majorHAnsi" w:hAnsiTheme="majorHAnsi"/>
           <w:sz w:val="32"/>
           <w:szCs w:val="32"/>
         </w:rPr>
-        <w:t xml:space="preserve">Resiliència Software: Estat de l’art </w:t>
-      </w:r>
-    </w:p>
-    <w:p>
-      <w:pPr>
-        <w:pStyle w:val="ListParagraph"/>
-        <w:spacing w:line="480" w:lineRule="auto"/>
-        <w:jc w:val="both"/>
-        <w:rPr>
-          <w:szCs w:val="24"/>
-        </w:rPr>
-      </w:pPr>
-      <w:r>
-        <w:rPr>
-          <w:szCs w:val="24"/>
-        </w:rPr>
-        <w:t>L’estat de l’art amb el seu context, abast, formulació del problema, estudi de viabilitat econòmica etc.</w:t>
-      </w:r>
-    </w:p>
-    <w:p>
-      <w:pPr>
-        <w:pStyle w:val="ListParagraph"/>
-        <w:spacing w:line="480" w:lineRule="auto"/>
-        <w:jc w:val="both"/>
-        <w:rPr>
-          <w:szCs w:val="24"/>
-        </w:rPr>
-      </w:pPr>
-    </w:p>
-    <w:p>
-      <w:pPr>
-        <w:pStyle w:val="ListParagraph"/>
+      </w:pPr>
+      <w:r>
+        <w:rPr>
+          <w:szCs w:val="24"/>
+        </w:rPr>
+        <w:t>La planificació, estimació de costos, desviacions</w:t>
+      </w:r>
+      <w:r>
+        <w:rPr>
+          <w:szCs w:val="24"/>
+        </w:rPr>
+        <w:t xml:space="preserve"> i mesures, avaluació riscos, costs i probabilitats , l’impacte </w:t>
+      </w:r>
+      <w:proofErr w:type="spellStart"/>
+      <w:r>
+        <w:rPr>
+          <w:szCs w:val="24"/>
+        </w:rPr>
+        <w:t>socio</w:t>
+      </w:r>
+      <w:proofErr w:type="spellEnd"/>
+      <w:r>
+        <w:rPr>
+          <w:szCs w:val="24"/>
+        </w:rPr>
+        <w:t>-</w:t>
+      </w:r>
+      <w:proofErr w:type="spellStart"/>
+      <w:r>
+        <w:rPr>
+          <w:szCs w:val="24"/>
+        </w:rPr>
+        <w:t>economico</w:t>
+      </w:r>
+      <w:proofErr w:type="spellEnd"/>
+      <w:r>
+        <w:rPr>
+          <w:szCs w:val="24"/>
+        </w:rPr>
+        <w:t>-ambiental</w:t>
+      </w:r>
+    </w:p>
+    <w:p>
+      <w:pPr>
+        <w:pStyle w:val="Heading1"/>
         <w:numPr>
           <w:ilvl w:val="0"/>
-          <w:numId w:val="1"/>
+          <w:numId w:val="2"/>
         </w:numPr>
+      </w:pPr>
+      <w:r>
+        <w:t>Execució del projecte</w:t>
+      </w:r>
+    </w:p>
+    <w:p>
+      <w:pPr>
+        <w:pStyle w:val="ListParagraph"/>
+        <w:spacing w:line="480" w:lineRule="auto"/>
+        <w:jc w:val="both"/>
+        <w:rPr>
+          <w:szCs w:val="24"/>
+        </w:rPr>
+      </w:pPr>
+      <w:r>
+        <w:rPr>
+          <w:szCs w:val="24"/>
+        </w:rPr>
+        <w:t xml:space="preserve">La implementació: descripció de l’aplicació que hem construït, funcionalitats bàsiques, i les implicacions, els problemes (referencies creuades als problemes vists en l’apartat 2) que apliquen i les solucions implementades, nivells de resiliència, cas ideal, cas implementat, contractes, desacoblament i </w:t>
+      </w:r>
+      <w:r>
+        <w:rPr>
+          <w:szCs w:val="24"/>
+        </w:rPr>
+        <w:t>nivell d’intrusió(intrusisme)</w:t>
+      </w:r>
+      <w:r>
+        <w:rPr>
+          <w:szCs w:val="24"/>
+        </w:rPr>
+        <w:t>.</w:t>
+      </w:r>
+    </w:p>
+    <w:p>
+      <w:pPr>
+        <w:pStyle w:val="ListParagraph"/>
+        <w:spacing w:line="480" w:lineRule="auto"/>
+        <w:jc w:val="both"/>
+        <w:rPr>
+          <w:szCs w:val="24"/>
+        </w:rPr>
+      </w:pPr>
+      <w:r>
+        <w:rPr>
+          <w:szCs w:val="24"/>
+        </w:rPr>
+        <w:t xml:space="preserve">Acabem amb conclusions pràctiques de la implementació dels principis. La </w:t>
+      </w:r>
+      <w:r>
+        <w:rPr>
+          <w:szCs w:val="24"/>
+        </w:rPr>
+        <w:t>composició</w:t>
+      </w:r>
+      <w:r>
+        <w:rPr>
+          <w:szCs w:val="24"/>
+        </w:rPr>
+        <w:t xml:space="preserve"> dels tests, automatitzats. Analitzar resultats, comportament de l’aplicació amb la capa de resiliència i sense.</w:t>
+      </w:r>
+    </w:p>
+    <w:p>
+      <w:pPr>
+        <w:pStyle w:val="ListParagraph"/>
+        <w:spacing w:line="480" w:lineRule="auto"/>
+        <w:jc w:val="both"/>
+        <w:rPr>
+          <w:szCs w:val="24"/>
+        </w:rPr>
+      </w:pPr>
+      <w:r>
+        <w:rPr>
+          <w:szCs w:val="24"/>
+        </w:rPr>
+        <w:t>Explicació detallada dels casos d’us</w:t>
+      </w:r>
+    </w:p>
+    <w:p>
+      <w:pPr>
+        <w:pStyle w:val="ListParagraph"/>
         <w:spacing w:line="480" w:lineRule="auto"/>
         <w:jc w:val="both"/>
         <w:rPr>
@@ -153,584 +686,306 @@
           <w:szCs w:val="32"/>
         </w:rPr>
       </w:pPr>
-      <w:r>
+    </w:p>
+    <w:p>
+      <w:pPr>
+        <w:pStyle w:val="Heading1"/>
+        <w:numPr>
+          <w:ilvl w:val="0"/>
+          <w:numId w:val="2"/>
+        </w:numPr>
+      </w:pPr>
+      <w:r>
+        <w:t>Conclusions</w:t>
+      </w:r>
+    </w:p>
+    <w:p>
+      <w:pPr>
+        <w:pStyle w:val="ListParagraph"/>
+        <w:spacing w:line="480" w:lineRule="auto"/>
+        <w:jc w:val="both"/>
+        <w:rPr>
+          <w:szCs w:val="24"/>
+        </w:rPr>
+      </w:pPr>
+      <w:r>
+        <w:rPr>
+          <w:szCs w:val="24"/>
+        </w:rPr>
+        <w:t>Conclusions de la planificació, teòrica dels principis que considerem com a proveïdors de resiliència en el software descripció de l’aplicació que hem construït</w:t>
+      </w:r>
+      <w:r>
+        <w:rPr>
+          <w:szCs w:val="24"/>
+        </w:rPr>
+        <w:t xml:space="preserve">, autocrítica, </w:t>
+      </w:r>
+    </w:p>
+    <w:p>
+      <w:pPr>
+        <w:pStyle w:val="ListParagraph"/>
+        <w:spacing w:line="480" w:lineRule="auto"/>
+        <w:jc w:val="both"/>
         <w:rPr>
           <w:rFonts w:asciiTheme="majorHAnsi" w:hAnsiTheme="majorHAnsi"/>
           <w:sz w:val="32"/>
           <w:szCs w:val="32"/>
         </w:rPr>
-        <w:t>Principis de Resiliència</w:t>
-      </w:r>
-    </w:p>
-    <w:p>
-      <w:pPr>
-        <w:pStyle w:val="ListParagraph"/>
-        <w:spacing w:line="480" w:lineRule="auto"/>
-        <w:jc w:val="both"/>
-        <w:rPr>
-          <w:szCs w:val="24"/>
-        </w:rPr>
-      </w:pPr>
-      <w:r>
-        <w:rPr>
-          <w:szCs w:val="24"/>
-        </w:rPr>
-        <w:t xml:space="preserve">Començar pels problemes que ens trobem en el software, errors propis, errors de dependències, (ja en àmbit del les aplicacions mòbils) errors pels terminals, errors per circumstancies causades per la mobilitat com ara: pèrdua de connexió a internet, o pèrdua de connexió </w:t>
+      </w:pPr>
+      <w:r>
+        <w:rPr>
+          <w:szCs w:val="24"/>
+        </w:rPr>
+        <w:t>T</w:t>
+      </w:r>
+      <w:r>
+        <w:rPr>
+          <w:szCs w:val="24"/>
+        </w:rPr>
+        <w:t xml:space="preserve">reball futur i possibles ampliacions. </w:t>
+      </w:r>
+    </w:p>
+    <w:p>
+      <w:pPr>
+        <w:spacing w:line="480" w:lineRule="auto"/>
+        <w:jc w:val="both"/>
+      </w:pPr>
+      <w:r>
+        <w:t xml:space="preserve">Disseny en micro artefactes – micro funcionalitats, determina el disseny – </w:t>
       </w:r>
       <w:proofErr w:type="spellStart"/>
       <w:r>
-        <w:rPr>
-          <w:szCs w:val="24"/>
-        </w:rPr>
-        <w:t>gps</w:t>
+        <w:t>arq</w:t>
       </w:r>
       <w:proofErr w:type="spellEnd"/>
       <w:r>
-        <w:rPr>
-          <w:szCs w:val="24"/>
-        </w:rPr>
-        <w:t xml:space="preserve">, el fet que l’ús de l’aplicació podria ser interromput en qualsevol moment per una trucada, etc. per l’ús que els hi dona l’usuari. Aquesta és una pobre classificació dels possibles errors o circumstancies inesperades en que pot arribar  </w:t>
-      </w:r>
-      <w:r>
-        <w:rPr>
-          <w:szCs w:val="24"/>
-        </w:rPr>
-        <w:t xml:space="preserve">Els principis estudiats, analitzats proposats i els futurs </w:t>
-      </w:r>
-      <w:r>
-        <w:rPr>
-          <w:szCs w:val="24"/>
-        </w:rPr>
-        <w:t>implementats</w:t>
-      </w:r>
-      <w:r>
-        <w:rPr>
-          <w:szCs w:val="24"/>
-        </w:rPr>
-        <w:t xml:space="preserve"> -&gt; introducció al </w:t>
-      </w:r>
-      <w:r>
-        <w:rPr>
-          <w:szCs w:val="24"/>
-        </w:rPr>
-        <w:t>següent</w:t>
-      </w:r>
-      <w:r>
-        <w:rPr>
-          <w:szCs w:val="24"/>
-        </w:rPr>
-        <w:t xml:space="preserve"> capítol </w:t>
-      </w:r>
-    </w:p>
-    <w:p>
-      <w:pPr>
-        <w:pStyle w:val="ListParagraph"/>
-        <w:spacing w:line="480" w:lineRule="auto"/>
-        <w:jc w:val="both"/>
-        <w:rPr>
-          <w:rFonts w:asciiTheme="majorHAnsi" w:hAnsiTheme="majorHAnsi"/>
-          <w:sz w:val="32"/>
-          <w:szCs w:val="32"/>
-        </w:rPr>
-      </w:pPr>
-    </w:p>
-    <w:p>
-      <w:pPr>
-        <w:pStyle w:val="ListParagraph"/>
-        <w:numPr>
-          <w:ilvl w:val="0"/>
-          <w:numId w:val="1"/>
-        </w:numPr>
-        <w:spacing w:line="480" w:lineRule="auto"/>
-        <w:jc w:val="both"/>
-        <w:rPr>
-          <w:rFonts w:asciiTheme="majorHAnsi" w:hAnsiTheme="majorHAnsi"/>
-          <w:sz w:val="32"/>
-          <w:szCs w:val="32"/>
-        </w:rPr>
-      </w:pPr>
-      <w:r>
-        <w:rPr>
-          <w:rFonts w:asciiTheme="majorHAnsi" w:hAnsiTheme="majorHAnsi"/>
-          <w:sz w:val="32"/>
-          <w:szCs w:val="32"/>
-        </w:rPr>
-        <w:t>Pla del projecte</w:t>
-      </w:r>
-    </w:p>
-    <w:p>
-      <w:pPr>
-        <w:pStyle w:val="ListParagraph"/>
-        <w:spacing w:line="480" w:lineRule="auto"/>
-        <w:jc w:val="both"/>
-        <w:rPr>
-          <w:rFonts w:asciiTheme="majorHAnsi" w:hAnsiTheme="majorHAnsi"/>
-          <w:sz w:val="32"/>
-          <w:szCs w:val="32"/>
-        </w:rPr>
-      </w:pPr>
-      <w:r>
-        <w:rPr>
-          <w:szCs w:val="24"/>
-        </w:rPr>
-        <w:t>La planificació, estimació de costos, desviacions</w:t>
-      </w:r>
-      <w:r>
-        <w:rPr>
-          <w:szCs w:val="24"/>
-        </w:rPr>
-        <w:t xml:space="preserve"> i mesures, avaluació riscos, costs i probabilitats , l’impacte </w:t>
+        <w:t xml:space="preserve"> de </w:t>
       </w:r>
       <w:proofErr w:type="spellStart"/>
       <w:r>
-        <w:rPr>
-          <w:szCs w:val="24"/>
-        </w:rPr>
-        <w:t>socio</w:t>
+        <w:t>microserveis</w:t>
       </w:r>
       <w:proofErr w:type="spellEnd"/>
       <w:r>
-        <w:rPr>
-          <w:szCs w:val="24"/>
-        </w:rPr>
-        <w:t>-</w:t>
+        <w:t>, en lloc de contenidors grans.</w:t>
+      </w:r>
+    </w:p>
+    <w:p>
+      <w:pPr>
+        <w:spacing w:line="480" w:lineRule="auto"/>
+        <w:jc w:val="both"/>
+      </w:pPr>
+      <w:r>
+        <w:lastRenderedPageBreak/>
+        <w:t>I.A – regressió de series números,  polinomi de dos graus,  a partir de 100 – Deeplearning4j</w:t>
+      </w:r>
+      <w:r>
+        <w:t xml:space="preserve">, la xarxa pren el control, capa de resiliència – </w:t>
       </w:r>
       <w:proofErr w:type="spellStart"/>
       <w:r>
-        <w:rPr>
-          <w:szCs w:val="24"/>
-        </w:rPr>
-        <w:t>economico</w:t>
+        <w:t>iOT</w:t>
       </w:r>
       <w:proofErr w:type="spellEnd"/>
       <w:r>
-        <w:rPr>
-          <w:szCs w:val="24"/>
-        </w:rPr>
-        <w:t>-ambiental</w:t>
-      </w:r>
-    </w:p>
-    <w:p>
-      <w:pPr>
-        <w:pStyle w:val="ListParagraph"/>
-        <w:numPr>
-          <w:ilvl w:val="0"/>
-          <w:numId w:val="1"/>
-        </w:numPr>
-        <w:spacing w:line="480" w:lineRule="auto"/>
-        <w:jc w:val="both"/>
-        <w:rPr>
-          <w:rFonts w:asciiTheme="majorHAnsi" w:hAnsiTheme="majorHAnsi"/>
-          <w:sz w:val="32"/>
-          <w:szCs w:val="32"/>
-        </w:rPr>
-      </w:pPr>
-      <w:r>
-        <w:rPr>
-          <w:rFonts w:asciiTheme="majorHAnsi" w:hAnsiTheme="majorHAnsi"/>
-          <w:sz w:val="32"/>
-          <w:szCs w:val="32"/>
-        </w:rPr>
-        <w:t>Execució del projecte</w:t>
-      </w:r>
-    </w:p>
-    <w:p>
-      <w:pPr>
-        <w:pStyle w:val="ListParagraph"/>
-        <w:spacing w:line="480" w:lineRule="auto"/>
-        <w:jc w:val="both"/>
-        <w:rPr>
-          <w:szCs w:val="24"/>
-        </w:rPr>
-      </w:pPr>
-      <w:r>
-        <w:rPr>
-          <w:szCs w:val="24"/>
-        </w:rPr>
+        <w:t xml:space="preserve"> &gt; corregir sensors, </w:t>
+      </w:r>
+    </w:p>
+    <w:p>
+      <w:pPr>
+        <w:spacing w:line="480" w:lineRule="auto"/>
+        <w:jc w:val="both"/>
+      </w:pPr>
+    </w:p>
+    <w:p>
+      <w:pPr>
+        <w:spacing w:line="480" w:lineRule="auto"/>
+        <w:jc w:val="both"/>
+      </w:pPr>
+    </w:p>
+    <w:p>
+      <w:pPr>
+        <w:spacing w:line="480" w:lineRule="auto"/>
+        <w:jc w:val="both"/>
+      </w:pPr>
+    </w:p>
+    <w:p>
+      <w:pPr>
+        <w:spacing w:line="480" w:lineRule="auto"/>
+        <w:jc w:val="both"/>
+      </w:pPr>
+    </w:p>
+    <w:p>
+      <w:pPr>
+        <w:spacing w:line="480" w:lineRule="auto"/>
+        <w:jc w:val="both"/>
+      </w:pPr>
+    </w:p>
+    <w:p>
+      <w:pPr>
+        <w:spacing w:line="480" w:lineRule="auto"/>
+        <w:jc w:val="both"/>
+      </w:pPr>
+    </w:p>
+    <w:p>
+      <w:pPr>
+        <w:spacing w:line="480" w:lineRule="auto"/>
+        <w:jc w:val="both"/>
+      </w:pPr>
+      <w:r>
+        <w:t>Meditacions sobre resiliència:</w:t>
+      </w:r>
+      <w:r>
+        <w:t xml:space="preserve"> </w:t>
+      </w:r>
+      <w:r>
+        <w:t>mentre</w:t>
+      </w:r>
+      <w:r>
+        <w:t xml:space="preserve"> estic implementant</w:t>
+      </w:r>
+    </w:p>
+    <w:p>
+      <w:pPr>
+        <w:spacing w:line="480" w:lineRule="auto"/>
+        <w:jc w:val="both"/>
+      </w:pPr>
+    </w:p>
+    <w:p>
+      <w:pPr>
+        <w:spacing w:line="480" w:lineRule="auto"/>
+        <w:jc w:val="both"/>
+      </w:pPr>
+      <w:r>
+        <w:t>Estil escèptic - fred, independent - sense justificacions i amb seguretat!</w:t>
+      </w:r>
+    </w:p>
+    <w:p>
+      <w:pPr>
+        <w:spacing w:line="480" w:lineRule="auto"/>
+        <w:jc w:val="both"/>
+      </w:pPr>
+      <w:r>
+        <w:t>Temes: nivells</w:t>
+      </w:r>
+    </w:p>
+    <w:p>
+      <w:pPr>
+        <w:spacing w:line="480" w:lineRule="auto"/>
+        <w:jc w:val="both"/>
+      </w:pPr>
+      <w:r>
+        <w:t>La solució ideal depèn dels casos en els que ens trobem. Considerem dos grans casos. El software ja esta construït o el procés de la seva construcció no ha començat. En el segon cas es pot donar una millor i més amplia solució. Tant si s’aplica la resiliència a nivell intrusiu com si només s’implementa el contracte necessari per la posterior aplicació d’una capa extern</w:t>
+      </w:r>
+      <w:r>
+        <w:t>a i desacoblada de resiliència.</w:t>
+      </w:r>
+    </w:p>
+    <w:p>
+      <w:pPr>
+        <w:spacing w:line="480" w:lineRule="auto"/>
+        <w:jc w:val="both"/>
+      </w:pPr>
+      <w:r>
+        <w:t>En el segon cas és pot aplicar un cert nivell de resiliència mitjançant solucions externes, però, sempre que l’aplicació compleixi les condicions requerides pels diferents elements:</w:t>
+      </w:r>
+      <w:r>
+        <w:t xml:space="preserve"> </w:t>
+      </w:r>
+      <w:r>
+        <w:rPr>
+          <w:i/>
+        </w:rPr>
+        <w:t>dokeos</w:t>
+      </w:r>
+      <w:r>
+        <w:t xml:space="preserve"> que aporte</w:t>
+      </w:r>
+      <w:r>
+        <w:t xml:space="preserve">n resiliència a un programari. </w:t>
+      </w:r>
+    </w:p>
+    <w:p>
+      <w:pPr>
+        <w:spacing w:line="480" w:lineRule="auto"/>
+        <w:jc w:val="both"/>
+      </w:pPr>
+      <w:r>
         <w:lastRenderedPageBreak/>
-        <w:t xml:space="preserve">La implementació: descripció de l’aplicació que hem construït, funcionalitats bàsiques, i les implicacions, els problemes (referencies creuades als problemes vists en l’apartat 2) que apliquen i les solucions implementades, nivells de resiliència, cas ideal, cas implementat, contractes, desacoblament i </w:t>
-      </w:r>
-      <w:r>
-        <w:rPr>
-          <w:szCs w:val="24"/>
-        </w:rPr>
-        <w:t>nivell d’intrusió(intrusisme)</w:t>
-      </w:r>
-      <w:r>
-        <w:rPr>
-          <w:szCs w:val="24"/>
-        </w:rPr>
-        <w:t>.</w:t>
-      </w:r>
-    </w:p>
-    <w:p>
-      <w:pPr>
-        <w:pStyle w:val="ListParagraph"/>
-        <w:spacing w:line="480" w:lineRule="auto"/>
-        <w:jc w:val="both"/>
-        <w:rPr>
-          <w:szCs w:val="24"/>
-        </w:rPr>
-      </w:pPr>
-      <w:r>
-        <w:rPr>
-          <w:szCs w:val="24"/>
-        </w:rPr>
-        <w:t xml:space="preserve">Acabem amb conclusions pràctiques de la implementació dels principis. La </w:t>
-      </w:r>
-      <w:r>
-        <w:rPr>
-          <w:szCs w:val="24"/>
-        </w:rPr>
-        <w:t>composició</w:t>
-      </w:r>
-      <w:r>
-        <w:rPr>
-          <w:szCs w:val="24"/>
-        </w:rPr>
-        <w:t xml:space="preserve"> dels tests, automatitzats. Analitzar resultats, comportament de l’aplicació amb la capa de resiliència i sense.</w:t>
-      </w:r>
-    </w:p>
-    <w:p>
-      <w:pPr>
-        <w:pStyle w:val="ListParagraph"/>
-        <w:spacing w:line="480" w:lineRule="auto"/>
-        <w:jc w:val="both"/>
-        <w:rPr>
-          <w:szCs w:val="24"/>
-        </w:rPr>
-      </w:pPr>
-      <w:r>
-        <w:rPr>
-          <w:szCs w:val="24"/>
-        </w:rPr>
-        <w:t>Explicació detallada dels casos d’us</w:t>
-      </w:r>
-    </w:p>
-    <w:p>
-      <w:pPr>
-        <w:pStyle w:val="ListParagraph"/>
-        <w:spacing w:line="480" w:lineRule="auto"/>
-        <w:jc w:val="both"/>
-        <w:rPr>
-          <w:rFonts w:asciiTheme="majorHAnsi" w:hAnsiTheme="majorHAnsi"/>
-          <w:sz w:val="32"/>
-          <w:szCs w:val="32"/>
-        </w:rPr>
-      </w:pPr>
-    </w:p>
-    <w:p>
-      <w:pPr>
-        <w:pStyle w:val="ListParagraph"/>
-        <w:numPr>
-          <w:ilvl w:val="0"/>
-          <w:numId w:val="1"/>
-        </w:numPr>
-        <w:spacing w:line="480" w:lineRule="auto"/>
-        <w:jc w:val="both"/>
-        <w:rPr>
-          <w:rFonts w:asciiTheme="majorHAnsi" w:hAnsiTheme="majorHAnsi"/>
-          <w:sz w:val="32"/>
-          <w:szCs w:val="32"/>
-        </w:rPr>
-      </w:pPr>
-      <w:r>
-        <w:rPr>
-          <w:rFonts w:asciiTheme="majorHAnsi" w:hAnsiTheme="majorHAnsi"/>
-          <w:sz w:val="32"/>
-          <w:szCs w:val="32"/>
-        </w:rPr>
-        <w:t>Conclusions</w:t>
-      </w:r>
-    </w:p>
-    <w:p>
-      <w:pPr>
-        <w:pStyle w:val="ListParagraph"/>
-        <w:spacing w:line="480" w:lineRule="auto"/>
-        <w:jc w:val="both"/>
-        <w:rPr>
-          <w:szCs w:val="24"/>
-        </w:rPr>
-      </w:pPr>
-      <w:r>
-        <w:rPr>
-          <w:szCs w:val="24"/>
-        </w:rPr>
-        <w:t>Conclusions de la planificació, teòrica dels principis que considerem com a proveïdors de resiliència en el software descripció de l’aplicació que hem construït</w:t>
-      </w:r>
-      <w:r>
-        <w:rPr>
-          <w:szCs w:val="24"/>
-        </w:rPr>
-        <w:t xml:space="preserve">, autocrítica, </w:t>
-      </w:r>
-    </w:p>
-    <w:p>
-      <w:pPr>
-        <w:pStyle w:val="ListParagraph"/>
-        <w:spacing w:line="480" w:lineRule="auto"/>
-        <w:jc w:val="both"/>
-        <w:rPr>
-          <w:rFonts w:asciiTheme="majorHAnsi" w:hAnsiTheme="majorHAnsi"/>
-          <w:sz w:val="32"/>
-          <w:szCs w:val="32"/>
-        </w:rPr>
-      </w:pPr>
-      <w:r>
-        <w:rPr>
-          <w:szCs w:val="24"/>
-        </w:rPr>
-        <w:t>T</w:t>
-      </w:r>
-      <w:r>
-        <w:rPr>
-          <w:szCs w:val="24"/>
-        </w:rPr>
-        <w:t xml:space="preserve">reball futur i possibles ampliacions. </w:t>
-      </w:r>
-    </w:p>
-    <w:p>
-      <w:pPr>
-        <w:spacing w:line="480" w:lineRule="auto"/>
-        <w:jc w:val="both"/>
-      </w:pPr>
-      <w:r>
-        <w:t xml:space="preserve">Disseny en micro artefactes – micro funcionalitats, determina el disseny – </w:t>
+        <w:t xml:space="preserve">El present treball té l’ambició de suggerir principis aplicables en els casos esmentats o en qualsevol altre estat entremig. Només caldrà fer </w:t>
+      </w:r>
+      <w:r>
+        <w:t>l’anàlisi</w:t>
+      </w:r>
+      <w:r>
+        <w:t xml:space="preserve"> dels contractes necess</w:t>
+      </w:r>
+      <w:r>
+        <w:t>aris o dels canvis necessaris.</w:t>
+      </w:r>
+    </w:p>
+    <w:p>
+      <w:pPr>
+        <w:spacing w:line="480" w:lineRule="auto"/>
+        <w:jc w:val="both"/>
+      </w:pPr>
+      <w:r>
+        <w:t xml:space="preserve">Encara que no pretenem fixar l’aplicació dels principis de resiliència, en metodologies àgils la resiliència podria generar un </w:t>
       </w:r>
       <w:proofErr w:type="spellStart"/>
       <w:r>
-        <w:t>arq</w:t>
+        <w:t>backlog</w:t>
       </w:r>
       <w:proofErr w:type="spellEnd"/>
       <w:r>
-        <w:t xml:space="preserve"> de </w:t>
+        <w:t xml:space="preserve"> propi o simplement afegir històries d’usuari per la creació dokeos.</w:t>
+      </w:r>
+    </w:p>
+    <w:p>
+      <w:pPr>
+        <w:spacing w:line="480" w:lineRule="auto"/>
+        <w:jc w:val="both"/>
+      </w:pPr>
+      <w:r>
+        <w:t xml:space="preserve">Resiliència, es pot encarregar de gestionar i fer complir les </w:t>
       </w:r>
       <w:proofErr w:type="spellStart"/>
       <w:r>
-        <w:t>microserveis</w:t>
+        <w:t>pre</w:t>
       </w:r>
       <w:proofErr w:type="spellEnd"/>
       <w:r>
-        <w:t>, en lloc de contenidors grans.</w:t>
-      </w:r>
-    </w:p>
-    <w:p>
-      <w:pPr>
-        <w:spacing w:line="480" w:lineRule="auto"/>
-        <w:jc w:val="both"/>
-      </w:pPr>
-      <w:r>
-        <w:t>I.A – regressió de series números,  polinomi de dos graus,  a partir de 100 – Deeplearning4j</w:t>
-      </w:r>
-      <w:r>
-        <w:t xml:space="preserve">, la xarxa pren el control, capa de resiliència – </w:t>
+        <w:t xml:space="preserve"> condicions de les funcionalitats d’un software.</w:t>
+      </w:r>
+    </w:p>
+    <w:p>
+      <w:pPr>
+        <w:spacing w:line="480" w:lineRule="auto"/>
+        <w:jc w:val="both"/>
+      </w:pPr>
+    </w:p>
+    <w:p>
+      <w:pPr>
+        <w:spacing w:line="480" w:lineRule="auto"/>
+        <w:jc w:val="both"/>
+      </w:pPr>
+      <w:r>
+        <w:t xml:space="preserve">Cal tenir en compte que el conjunt de dokeos implementats aquí són </w:t>
       </w:r>
       <w:proofErr w:type="spellStart"/>
       <w:r>
-        <w:t>iOT</w:t>
+        <w:t>caracteristics</w:t>
       </w:r>
       <w:proofErr w:type="spellEnd"/>
       <w:r>
-        <w:t xml:space="preserve"> &gt; corregir sensors, </w:t>
-      </w:r>
-      <w:bookmarkStart w:id="0" w:name="_GoBack"/>
-      <w:bookmarkEnd w:id="0"/>
-    </w:p>
-    <w:p>
-      <w:pPr>
-        <w:spacing w:line="480" w:lineRule="auto"/>
-        <w:jc w:val="both"/>
-      </w:pPr>
-    </w:p>
-    <w:p>
-      <w:pPr>
-        <w:spacing w:line="480" w:lineRule="auto"/>
-        <w:jc w:val="both"/>
-      </w:pPr>
-    </w:p>
-    <w:p>
-      <w:pPr>
-        <w:spacing w:line="480" w:lineRule="auto"/>
-        <w:jc w:val="both"/>
-      </w:pPr>
-    </w:p>
-    <w:p>
-      <w:pPr>
-        <w:spacing w:line="480" w:lineRule="auto"/>
-        <w:jc w:val="both"/>
-      </w:pPr>
-    </w:p>
-    <w:p>
-      <w:pPr>
-        <w:spacing w:line="480" w:lineRule="auto"/>
-        <w:jc w:val="both"/>
-      </w:pPr>
-    </w:p>
-    <w:p>
-      <w:pPr>
-        <w:spacing w:line="480" w:lineRule="auto"/>
-        <w:jc w:val="both"/>
-      </w:pPr>
-    </w:p>
-    <w:p>
-      <w:pPr>
-        <w:spacing w:line="480" w:lineRule="auto"/>
-        <w:jc w:val="both"/>
-      </w:pPr>
-      <w:r>
-        <w:t>Meditacions sobre resiliència:</w:t>
-      </w:r>
-      <w:r>
-        <w:t xml:space="preserve"> </w:t>
-      </w:r>
-      <w:r>
-        <w:t>mentre</w:t>
-      </w:r>
-      <w:r>
-        <w:t xml:space="preserve"> estic implementant</w:t>
-      </w:r>
-    </w:p>
-    <w:p>
-      <w:pPr>
-        <w:spacing w:line="480" w:lineRule="auto"/>
-        <w:jc w:val="both"/>
-      </w:pPr>
-    </w:p>
-    <w:p>
-      <w:pPr>
-        <w:spacing w:line="480" w:lineRule="auto"/>
-        <w:jc w:val="both"/>
-      </w:pPr>
-      <w:r>
-        <w:t>Estil escèptic - fred, independent - sense justificacions i amb seguretat!</w:t>
-      </w:r>
-    </w:p>
-    <w:p>
-      <w:pPr>
-        <w:spacing w:line="480" w:lineRule="auto"/>
-        <w:jc w:val="both"/>
-      </w:pPr>
-      <w:r>
-        <w:t>Temes: nivells</w:t>
-      </w:r>
-    </w:p>
-    <w:p>
-      <w:pPr>
-        <w:spacing w:line="480" w:lineRule="auto"/>
-        <w:jc w:val="both"/>
-      </w:pPr>
-      <w:r>
-        <w:t>La solució ideal depèn dels casos en els que ens trobem. Considerem dos grans casos. El software ja esta construït o el procés de la seva construcció no ha començat. En el segon cas es pot donar una millor i més amplia solució. Tant si s’aplica la resiliència a nivell intrusiu com si només s’implementa el contracte necessari per la posterior aplicació d’una capa extern</w:t>
-      </w:r>
-      <w:r>
-        <w:t>a i desacoblada de resiliència.</w:t>
-      </w:r>
-    </w:p>
-    <w:p>
-      <w:pPr>
-        <w:spacing w:line="480" w:lineRule="auto"/>
-        <w:jc w:val="both"/>
-      </w:pPr>
-      <w:r>
-        <w:t>En el segon cas és pot aplicar un cert nivell de resiliència mitjançant solucions externes, però, sempre que l’aplicació compleixi les condicions requerides pels diferents elements:</w:t>
-      </w:r>
-      <w:r>
-        <w:t xml:space="preserve"> </w:t>
-      </w:r>
-      <w:r>
-        <w:rPr>
-          <w:i/>
-        </w:rPr>
-        <w:t>dokeos</w:t>
-      </w:r>
-      <w:r>
-        <w:t xml:space="preserve"> que aporte</w:t>
-      </w:r>
-      <w:r>
-        <w:t xml:space="preserve">n resiliència a un programari. </w:t>
-      </w:r>
-    </w:p>
-    <w:p>
-      <w:pPr>
-        <w:spacing w:line="480" w:lineRule="auto"/>
-        <w:jc w:val="both"/>
-      </w:pPr>
-      <w:r>
-        <w:t xml:space="preserve">El present treball té l’ambició de suggerir principis aplicables en els casos esmentats o en qualsevol altre estat entremig. Només caldrà fer </w:t>
-      </w:r>
-      <w:r>
-        <w:t>l’anàlisi</w:t>
-      </w:r>
-      <w:r>
-        <w:t xml:space="preserve"> dels contractes necess</w:t>
-      </w:r>
-      <w:r>
-        <w:t>aris o dels canvis necessaris.</w:t>
-      </w:r>
-    </w:p>
-    <w:p>
-      <w:pPr>
-        <w:spacing w:line="480" w:lineRule="auto"/>
-        <w:jc w:val="both"/>
-      </w:pPr>
-      <w:r>
-        <w:lastRenderedPageBreak/>
-        <w:t xml:space="preserve">Encara que no pretenem fixar l’aplicació dels principis de resiliència, en metodologies àgils la resiliència podria generar un </w:t>
+        <w:t xml:space="preserve"> per a aplicacions mòbils. La gran majoria dels principis serveixen per qualsevol programari però els dokeos implementats no estan desacoblats </w:t>
       </w:r>
       <w:proofErr w:type="spellStart"/>
       <w:r>
-        <w:t>backlog</w:t>
+        <w:t>d’Android</w:t>
       </w:r>
       <w:proofErr w:type="spellEnd"/>
       <w:r>
-        <w:t xml:space="preserve"> propi o simplement afegir històries d’usuari per la creació dokeos.</w:t>
-      </w:r>
-    </w:p>
-    <w:p>
-      <w:pPr>
-        <w:spacing w:line="480" w:lineRule="auto"/>
-        <w:jc w:val="both"/>
-      </w:pPr>
-      <w:r>
-        <w:t xml:space="preserve">Resiliència, es pot encarregar de gestionar i fer complir les </w:t>
-      </w:r>
-      <w:proofErr w:type="spellStart"/>
-      <w:r>
-        <w:t>pre</w:t>
-      </w:r>
-      <w:proofErr w:type="spellEnd"/>
-      <w:r>
-        <w:t xml:space="preserve"> condicions de les funcionalitats d’un software.</w:t>
-      </w:r>
-    </w:p>
-    <w:p>
-      <w:pPr>
-        <w:spacing w:line="480" w:lineRule="auto"/>
-        <w:jc w:val="both"/>
-      </w:pPr>
-    </w:p>
-    <w:p>
-      <w:pPr>
-        <w:spacing w:line="480" w:lineRule="auto"/>
-        <w:jc w:val="both"/>
-      </w:pPr>
-      <w:r>
-        <w:t xml:space="preserve">Cal tenir en compte que el conjunt de dokeos implementats aquí són </w:t>
-      </w:r>
-      <w:proofErr w:type="spellStart"/>
-      <w:r>
-        <w:t>caracteristics</w:t>
-      </w:r>
-      <w:proofErr w:type="spellEnd"/>
-      <w:r>
-        <w:t xml:space="preserve"> per a aplicacions mòbils. La gran majoria dels principis serveixen per qualsevol programari però els dokeos implementats no estan desacoblats </w:t>
-      </w:r>
-      <w:proofErr w:type="spellStart"/>
-      <w:r>
-        <w:t>d’Android</w:t>
-      </w:r>
-      <w:proofErr w:type="spellEnd"/>
-      <w:r>
         <w:t xml:space="preserve">. </w:t>
       </w:r>
     </w:p>
@@ -792,15 +1047,37 @@
       </w:r>
     </w:p>
     <w:sectPr>
-      <w:headerReference w:type="default" r:id="rId8"/>
-      <w:footerReference w:type="default" r:id="rId9"/>
+      <w:headerReference w:type="default" r:id="rId10"/>
+      <w:footerReference w:type="default" r:id="rId11"/>
       <w:pgSz w:w="11906" w:h="16838"/>
       <w:pgMar w:top="1417" w:right="1701" w:bottom="1417" w:left="1701" w:header="567" w:footer="850" w:gutter="0"/>
       <w:cols w:space="708"/>
+      <w:titlePg/>
       <w:docGrid w:linePitch="360"/>
     </w:sectPr>
   </w:body>
 </w:document>
+</file>
+
+<file path=word/comments.xml><?xml version="1.0" encoding="utf-8"?>
+<w:comments xmlns:wpc="http://schemas.microsoft.com/office/word/2010/wordprocessingCanvas" xmlns:mc="http://schemas.openxmlformats.org/markup-compatibility/2006" xmlns:o="urn:schemas-microsoft-com:office:office" xmlns:r="http://schemas.openxmlformats.org/officeDocument/2006/relationships" xmlns:m="http://schemas.openxmlformats.org/officeDocument/2006/math" xmlns:v="urn:schemas-microsoft-com:vml" xmlns:wp14="http://schemas.microsoft.com/office/word/2010/wordprocessingDrawing" xmlns:wp="http://schemas.openxmlformats.org/drawingml/2006/wordprocessingDrawing" xmlns:w10="urn:schemas-microsoft-com:office:word" xmlns:w="http://schemas.openxmlformats.org/wordprocessingml/2006/main" xmlns:w14="http://schemas.microsoft.com/office/word/2010/wordml" xmlns:wpg="http://schemas.microsoft.com/office/word/2010/wordprocessingGroup" xmlns:wpi="http://schemas.microsoft.com/office/word/2010/wordprocessingInk" xmlns:wne="http://schemas.microsoft.com/office/word/2006/wordml" xmlns:wps="http://schemas.microsoft.com/office/word/2010/wordprocessingShape" mc:Ignorable="w14 wp14">
+  <w:comment w:id="0" w:author="Lucut Mihai" w:date="2017-01-02T11:23:00Z" w:initials="LM">
+    <w:p>
+      <w:pPr>
+        <w:pStyle w:val="CommentText"/>
+      </w:pPr>
+      <w:r>
+        <w:rPr>
+          <w:rStyle w:val="CommentReference"/>
+        </w:rPr>
+        <w:annotationRef/>
+      </w:r>
+      <w:r>
+        <w:t>Pendent d’aprovació per part d’en Xavi. Mentre tant vaig escrivint.</w:t>
+      </w:r>
+    </w:p>
+  </w:comment>
+</w:comments>
 </file>
 
 <file path=word/endnotes.xml><?xml version="1.0" encoding="utf-8"?>
@@ -905,6 +1182,7 @@
   <w:p>
     <w:pPr>
       <w:pStyle w:val="Header"/>
+      <w:jc w:val="both"/>
     </w:pPr>
     <w:r>
       <w:rPr>
@@ -912,7 +1190,7 @@
         <w:lang w:eastAsia="ca-ES"/>
       </w:rPr>
       <w:drawing>
-        <wp:inline distT="0" distB="0" distL="0" distR="0" wp14:anchorId="36126ECD" wp14:editId="7C3182BA">
+        <wp:inline distT="0" distB="0" distL="0" distR="0" wp14:anchorId="4F6DC0AB" wp14:editId="40853D68">
           <wp:extent cx="2133600" cy="276741"/>
           <wp:effectExtent l="0" t="0" r="0" b="9525"/>
           <wp:docPr id="1" name="Picture 1"/>
@@ -948,17 +1226,62 @@
       </w:drawing>
     </w:r>
     <w:r>
-      <w:tab/>
+      <w:t xml:space="preserve">                                                                        </w:t>
     </w:r>
     <w:r>
-      <w:tab/>
-      <w:t>Resiliència a nivell d’aplicació</w:t>
+      <w:rPr>
+        <w:noProof/>
+        <w:lang w:eastAsia="ca-ES"/>
+      </w:rPr>
+      <w:drawing>
+        <wp:inline distT="0" distB="0" distL="0" distR="0" wp14:anchorId="376AB3FE" wp14:editId="1387F6BC">
+          <wp:extent cx="784666" cy="384732"/>
+          <wp:effectExtent l="0" t="0" r="0" b="0"/>
+          <wp:docPr id="3" name="Picture 3" descr="C:\Users\lucmihai\Documents\TFG-FIB\Photos\Everis Logo.PNG"/>
+          <wp:cNvGraphicFramePr>
+            <a:graphicFrameLocks xmlns:a="http://schemas.openxmlformats.org/drawingml/2006/main" noChangeAspect="1"/>
+          </wp:cNvGraphicFramePr>
+          <a:graphic xmlns:a="http://schemas.openxmlformats.org/drawingml/2006/main">
+            <a:graphicData uri="http://schemas.openxmlformats.org/drawingml/2006/picture">
+              <pic:pic xmlns:pic="http://schemas.openxmlformats.org/drawingml/2006/picture">
+                <pic:nvPicPr>
+                  <pic:cNvPr id="0" name="Picture 1" descr="C:\Users\lucmihai\Documents\TFG-FIB\Photos\Everis Logo.PNG"/>
+                  <pic:cNvPicPr>
+                    <a:picLocks noChangeAspect="1" noChangeArrowheads="1"/>
+                  </pic:cNvPicPr>
+                </pic:nvPicPr>
+                <pic:blipFill>
+                  <a:blip r:embed="rId2">
+                    <a:extLst>
+                      <a:ext uri="{28A0092B-C50C-407E-A947-70E740481C1C}">
+                        <a14:useLocalDpi xmlns:a14="http://schemas.microsoft.com/office/drawing/2010/main" val="0"/>
+                      </a:ext>
+                    </a:extLst>
+                  </a:blip>
+                  <a:srcRect/>
+                  <a:stretch>
+                    <a:fillRect/>
+                  </a:stretch>
+                </pic:blipFill>
+                <pic:spPr bwMode="auto">
+                  <a:xfrm>
+                    <a:off x="0" y="0"/>
+                    <a:ext cx="789502" cy="387103"/>
+                  </a:xfrm>
+                  <a:prstGeom prst="rect">
+                    <a:avLst/>
+                  </a:prstGeom>
+                  <a:noFill/>
+                  <a:ln>
+                    <a:noFill/>
+                  </a:ln>
+                </pic:spPr>
+              </pic:pic>
+            </a:graphicData>
+          </a:graphic>
+        </wp:inline>
+      </w:drawing>
     </w:r>
-  </w:p>
-  <w:p>
-    <w:pPr>
-      <w:pStyle w:val="Header"/>
-    </w:pPr>
   </w:p>
 </w:hdr>
 </file>
@@ -1054,8 +1377,100 @@
       </w:pPr>
     </w:lvl>
   </w:abstractNum>
+  <w:abstractNum w:abstractNumId="1">
+    <w:nsid w:val="3E3B1A68"/>
+    <w:multiLevelType w:val="hybridMultilevel"/>
+    <w:tmpl w:val="6A40A46C"/>
+    <w:lvl w:ilvl="0" w:tplc="0403000F">
+      <w:start w:val="1"/>
+      <w:numFmt w:val="decimal"/>
+      <w:lvlText w:val="%1."/>
+      <w:lvlJc w:val="left"/>
+      <w:pPr>
+        <w:ind w:left="720" w:hanging="360"/>
+      </w:pPr>
+      <w:rPr>
+        <w:rFonts w:hint="default"/>
+      </w:rPr>
+    </w:lvl>
+    <w:lvl w:ilvl="1" w:tplc="04030019">
+      <w:start w:val="1"/>
+      <w:numFmt w:val="lowerLetter"/>
+      <w:lvlText w:val="%2."/>
+      <w:lvlJc w:val="left"/>
+      <w:pPr>
+        <w:ind w:left="1440" w:hanging="360"/>
+      </w:pPr>
+    </w:lvl>
+    <w:lvl w:ilvl="2" w:tplc="0403001B" w:tentative="1">
+      <w:start w:val="1"/>
+      <w:numFmt w:val="lowerRoman"/>
+      <w:lvlText w:val="%3."/>
+      <w:lvlJc w:val="right"/>
+      <w:pPr>
+        <w:ind w:left="2160" w:hanging="180"/>
+      </w:pPr>
+    </w:lvl>
+    <w:lvl w:ilvl="3" w:tplc="0403000F" w:tentative="1">
+      <w:start w:val="1"/>
+      <w:numFmt w:val="decimal"/>
+      <w:lvlText w:val="%4."/>
+      <w:lvlJc w:val="left"/>
+      <w:pPr>
+        <w:ind w:left="2880" w:hanging="360"/>
+      </w:pPr>
+    </w:lvl>
+    <w:lvl w:ilvl="4" w:tplc="04030019" w:tentative="1">
+      <w:start w:val="1"/>
+      <w:numFmt w:val="lowerLetter"/>
+      <w:lvlText w:val="%5."/>
+      <w:lvlJc w:val="left"/>
+      <w:pPr>
+        <w:ind w:left="3600" w:hanging="360"/>
+      </w:pPr>
+    </w:lvl>
+    <w:lvl w:ilvl="5" w:tplc="0403001B" w:tentative="1">
+      <w:start w:val="1"/>
+      <w:numFmt w:val="lowerRoman"/>
+      <w:lvlText w:val="%6."/>
+      <w:lvlJc w:val="right"/>
+      <w:pPr>
+        <w:ind w:left="4320" w:hanging="180"/>
+      </w:pPr>
+    </w:lvl>
+    <w:lvl w:ilvl="6" w:tplc="0403000F" w:tentative="1">
+      <w:start w:val="1"/>
+      <w:numFmt w:val="decimal"/>
+      <w:lvlText w:val="%7."/>
+      <w:lvlJc w:val="left"/>
+      <w:pPr>
+        <w:ind w:left="5040" w:hanging="360"/>
+      </w:pPr>
+    </w:lvl>
+    <w:lvl w:ilvl="7" w:tplc="04030019" w:tentative="1">
+      <w:start w:val="1"/>
+      <w:numFmt w:val="lowerLetter"/>
+      <w:lvlText w:val="%8."/>
+      <w:lvlJc w:val="left"/>
+      <w:pPr>
+        <w:ind w:left="5760" w:hanging="360"/>
+      </w:pPr>
+    </w:lvl>
+    <w:lvl w:ilvl="8" w:tplc="0403001B" w:tentative="1">
+      <w:start w:val="1"/>
+      <w:numFmt w:val="lowerRoman"/>
+      <w:lvlText w:val="%9."/>
+      <w:lvlJc w:val="right"/>
+      <w:pPr>
+        <w:ind w:left="6480" w:hanging="180"/>
+      </w:pPr>
+    </w:lvl>
+  </w:abstractNum>
   <w:num w:numId="1">
     <w:abstractNumId w:val="0"/>
+  </w:num>
+  <w:num w:numId="2">
+    <w:abstractNumId w:val="1"/>
   </w:num>
 </w:numbering>
 </file>
@@ -1223,6 +1638,53 @@
       <w:lang w:val="ca-ES"/>
     </w:rPr>
   </w:style>
+  <w:style w:type="paragraph" w:styleId="Heading1">
+    <w:name w:val="heading 1"/>
+    <w:basedOn w:val="Normal"/>
+    <w:next w:val="Normal"/>
+    <w:link w:val="Heading1Char"/>
+    <w:uiPriority w:val="9"/>
+    <w:qFormat/>
+    <w:rsid w:val="009926FF"/>
+    <w:pPr>
+      <w:keepNext/>
+      <w:keepLines/>
+      <w:spacing w:before="480" w:after="0"/>
+      <w:outlineLvl w:val="0"/>
+    </w:pPr>
+    <w:rPr>
+      <w:rFonts w:asciiTheme="majorHAnsi" w:eastAsiaTheme="majorEastAsia" w:hAnsiTheme="majorHAnsi" w:cstheme="majorBidi"/>
+      <w:b/>
+      <w:bCs/>
+      <w:color w:val="365F91" w:themeColor="accent1" w:themeShade="BF"/>
+      <w:sz w:val="28"/>
+      <w:szCs w:val="28"/>
+    </w:rPr>
+  </w:style>
+  <w:style w:type="paragraph" w:styleId="Heading2">
+    <w:name w:val="heading 2"/>
+    <w:basedOn w:val="Normal"/>
+    <w:next w:val="Normal"/>
+    <w:link w:val="Heading2Char"/>
+    <w:uiPriority w:val="9"/>
+    <w:unhideWhenUsed/>
+    <w:qFormat/>
+    <w:rsid w:val="009926FF"/>
+    <w:pPr>
+      <w:keepNext/>
+      <w:keepLines/>
+      <w:spacing w:before="200" w:after="0"/>
+      <w:outlineLvl w:val="1"/>
+    </w:pPr>
+    <w:rPr>
+      <w:rFonts w:asciiTheme="majorHAnsi" w:eastAsiaTheme="majorEastAsia" w:hAnsiTheme="majorHAnsi" w:cstheme="majorBidi"/>
+      <w:b/>
+      <w:bCs/>
+      <w:color w:val="4F81BD" w:themeColor="accent1"/>
+      <w:sz w:val="26"/>
+      <w:szCs w:val="26"/>
+    </w:rPr>
+  </w:style>
   <w:style w:type="character" w:default="1" w:styleId="DefaultParagraphFont">
     <w:name w:val="Default Paragraph Font"/>
     <w:uiPriority w:val="1"/>
@@ -1341,6 +1803,108 @@
       <w:ind w:left="720"/>
       <w:contextualSpacing/>
     </w:pPr>
+  </w:style>
+  <w:style w:type="character" w:customStyle="1" w:styleId="Heading1Char">
+    <w:name w:val="Heading 1 Char"/>
+    <w:basedOn w:val="DefaultParagraphFont"/>
+    <w:link w:val="Heading1"/>
+    <w:uiPriority w:val="9"/>
+    <w:rsid w:val="009926FF"/>
+    <w:rPr>
+      <w:rFonts w:asciiTheme="majorHAnsi" w:eastAsiaTheme="majorEastAsia" w:hAnsiTheme="majorHAnsi" w:cstheme="majorBidi"/>
+      <w:b/>
+      <w:bCs/>
+      <w:color w:val="365F91" w:themeColor="accent1" w:themeShade="BF"/>
+      <w:sz w:val="28"/>
+      <w:szCs w:val="28"/>
+      <w:lang w:val="ca-ES"/>
+    </w:rPr>
+  </w:style>
+  <w:style w:type="character" w:customStyle="1" w:styleId="Heading2Char">
+    <w:name w:val="Heading 2 Char"/>
+    <w:basedOn w:val="DefaultParagraphFont"/>
+    <w:link w:val="Heading2"/>
+    <w:uiPriority w:val="9"/>
+    <w:rsid w:val="009926FF"/>
+    <w:rPr>
+      <w:rFonts w:asciiTheme="majorHAnsi" w:eastAsiaTheme="majorEastAsia" w:hAnsiTheme="majorHAnsi" w:cstheme="majorBidi"/>
+      <w:b/>
+      <w:bCs/>
+      <w:color w:val="4F81BD" w:themeColor="accent1"/>
+      <w:sz w:val="26"/>
+      <w:szCs w:val="26"/>
+      <w:lang w:val="ca-ES"/>
+    </w:rPr>
+  </w:style>
+  <w:style w:type="character" w:styleId="CommentReference">
+    <w:name w:val="annotation reference"/>
+    <w:basedOn w:val="DefaultParagraphFont"/>
+    <w:uiPriority w:val="99"/>
+    <w:semiHidden/>
+    <w:unhideWhenUsed/>
+    <w:rsid w:val="00BC0421"/>
+    <w:rPr>
+      <w:sz w:val="16"/>
+      <w:szCs w:val="16"/>
+    </w:rPr>
+  </w:style>
+  <w:style w:type="paragraph" w:styleId="CommentText">
+    <w:name w:val="annotation text"/>
+    <w:basedOn w:val="Normal"/>
+    <w:link w:val="CommentTextChar"/>
+    <w:uiPriority w:val="99"/>
+    <w:semiHidden/>
+    <w:unhideWhenUsed/>
+    <w:rsid w:val="00BC0421"/>
+    <w:pPr>
+      <w:spacing w:line="240" w:lineRule="auto"/>
+    </w:pPr>
+    <w:rPr>
+      <w:sz w:val="20"/>
+      <w:szCs w:val="20"/>
+    </w:rPr>
+  </w:style>
+  <w:style w:type="character" w:customStyle="1" w:styleId="CommentTextChar">
+    <w:name w:val="Comment Text Char"/>
+    <w:basedOn w:val="DefaultParagraphFont"/>
+    <w:link w:val="CommentText"/>
+    <w:uiPriority w:val="99"/>
+    <w:semiHidden/>
+    <w:rsid w:val="00BC0421"/>
+    <w:rPr>
+      <w:sz w:val="20"/>
+      <w:szCs w:val="20"/>
+      <w:lang w:val="ca-ES"/>
+    </w:rPr>
+  </w:style>
+  <w:style w:type="paragraph" w:styleId="CommentSubject">
+    <w:name w:val="annotation subject"/>
+    <w:basedOn w:val="CommentText"/>
+    <w:next w:val="CommentText"/>
+    <w:link w:val="CommentSubjectChar"/>
+    <w:uiPriority w:val="99"/>
+    <w:semiHidden/>
+    <w:unhideWhenUsed/>
+    <w:rsid w:val="00BC0421"/>
+    <w:rPr>
+      <w:b/>
+      <w:bCs/>
+    </w:rPr>
+  </w:style>
+  <w:style w:type="character" w:customStyle="1" w:styleId="CommentSubjectChar">
+    <w:name w:val="Comment Subject Char"/>
+    <w:basedOn w:val="CommentTextChar"/>
+    <w:link w:val="CommentSubject"/>
+    <w:uiPriority w:val="99"/>
+    <w:semiHidden/>
+    <w:rsid w:val="00BC0421"/>
+    <w:rPr>
+      <w:b/>
+      <w:bCs/>
+      <w:sz w:val="20"/>
+      <w:szCs w:val="20"/>
+      <w:lang w:val="ca-ES"/>
+    </w:rPr>
   </w:style>
 </w:styles>
 </file>
@@ -1508,6 +2072,53 @@
       <w:lang w:val="ca-ES"/>
     </w:rPr>
   </w:style>
+  <w:style w:type="paragraph" w:styleId="Heading1">
+    <w:name w:val="heading 1"/>
+    <w:basedOn w:val="Normal"/>
+    <w:next w:val="Normal"/>
+    <w:link w:val="Heading1Char"/>
+    <w:uiPriority w:val="9"/>
+    <w:qFormat/>
+    <w:rsid w:val="009926FF"/>
+    <w:pPr>
+      <w:keepNext/>
+      <w:keepLines/>
+      <w:spacing w:before="480" w:after="0"/>
+      <w:outlineLvl w:val="0"/>
+    </w:pPr>
+    <w:rPr>
+      <w:rFonts w:asciiTheme="majorHAnsi" w:eastAsiaTheme="majorEastAsia" w:hAnsiTheme="majorHAnsi" w:cstheme="majorBidi"/>
+      <w:b/>
+      <w:bCs/>
+      <w:color w:val="365F91" w:themeColor="accent1" w:themeShade="BF"/>
+      <w:sz w:val="28"/>
+      <w:szCs w:val="28"/>
+    </w:rPr>
+  </w:style>
+  <w:style w:type="paragraph" w:styleId="Heading2">
+    <w:name w:val="heading 2"/>
+    <w:basedOn w:val="Normal"/>
+    <w:next w:val="Normal"/>
+    <w:link w:val="Heading2Char"/>
+    <w:uiPriority w:val="9"/>
+    <w:unhideWhenUsed/>
+    <w:qFormat/>
+    <w:rsid w:val="009926FF"/>
+    <w:pPr>
+      <w:keepNext/>
+      <w:keepLines/>
+      <w:spacing w:before="200" w:after="0"/>
+      <w:outlineLvl w:val="1"/>
+    </w:pPr>
+    <w:rPr>
+      <w:rFonts w:asciiTheme="majorHAnsi" w:eastAsiaTheme="majorEastAsia" w:hAnsiTheme="majorHAnsi" w:cstheme="majorBidi"/>
+      <w:b/>
+      <w:bCs/>
+      <w:color w:val="4F81BD" w:themeColor="accent1"/>
+      <w:sz w:val="26"/>
+      <w:szCs w:val="26"/>
+    </w:rPr>
+  </w:style>
   <w:style w:type="character" w:default="1" w:styleId="DefaultParagraphFont">
     <w:name w:val="Default Paragraph Font"/>
     <w:uiPriority w:val="1"/>
@@ -1626,6 +2237,108 @@
       <w:ind w:left="720"/>
       <w:contextualSpacing/>
     </w:pPr>
+  </w:style>
+  <w:style w:type="character" w:customStyle="1" w:styleId="Heading1Char">
+    <w:name w:val="Heading 1 Char"/>
+    <w:basedOn w:val="DefaultParagraphFont"/>
+    <w:link w:val="Heading1"/>
+    <w:uiPriority w:val="9"/>
+    <w:rsid w:val="009926FF"/>
+    <w:rPr>
+      <w:rFonts w:asciiTheme="majorHAnsi" w:eastAsiaTheme="majorEastAsia" w:hAnsiTheme="majorHAnsi" w:cstheme="majorBidi"/>
+      <w:b/>
+      <w:bCs/>
+      <w:color w:val="365F91" w:themeColor="accent1" w:themeShade="BF"/>
+      <w:sz w:val="28"/>
+      <w:szCs w:val="28"/>
+      <w:lang w:val="ca-ES"/>
+    </w:rPr>
+  </w:style>
+  <w:style w:type="character" w:customStyle="1" w:styleId="Heading2Char">
+    <w:name w:val="Heading 2 Char"/>
+    <w:basedOn w:val="DefaultParagraphFont"/>
+    <w:link w:val="Heading2"/>
+    <w:uiPriority w:val="9"/>
+    <w:rsid w:val="009926FF"/>
+    <w:rPr>
+      <w:rFonts w:asciiTheme="majorHAnsi" w:eastAsiaTheme="majorEastAsia" w:hAnsiTheme="majorHAnsi" w:cstheme="majorBidi"/>
+      <w:b/>
+      <w:bCs/>
+      <w:color w:val="4F81BD" w:themeColor="accent1"/>
+      <w:sz w:val="26"/>
+      <w:szCs w:val="26"/>
+      <w:lang w:val="ca-ES"/>
+    </w:rPr>
+  </w:style>
+  <w:style w:type="character" w:styleId="CommentReference">
+    <w:name w:val="annotation reference"/>
+    <w:basedOn w:val="DefaultParagraphFont"/>
+    <w:uiPriority w:val="99"/>
+    <w:semiHidden/>
+    <w:unhideWhenUsed/>
+    <w:rsid w:val="00BC0421"/>
+    <w:rPr>
+      <w:sz w:val="16"/>
+      <w:szCs w:val="16"/>
+    </w:rPr>
+  </w:style>
+  <w:style w:type="paragraph" w:styleId="CommentText">
+    <w:name w:val="annotation text"/>
+    <w:basedOn w:val="Normal"/>
+    <w:link w:val="CommentTextChar"/>
+    <w:uiPriority w:val="99"/>
+    <w:semiHidden/>
+    <w:unhideWhenUsed/>
+    <w:rsid w:val="00BC0421"/>
+    <w:pPr>
+      <w:spacing w:line="240" w:lineRule="auto"/>
+    </w:pPr>
+    <w:rPr>
+      <w:sz w:val="20"/>
+      <w:szCs w:val="20"/>
+    </w:rPr>
+  </w:style>
+  <w:style w:type="character" w:customStyle="1" w:styleId="CommentTextChar">
+    <w:name w:val="Comment Text Char"/>
+    <w:basedOn w:val="DefaultParagraphFont"/>
+    <w:link w:val="CommentText"/>
+    <w:uiPriority w:val="99"/>
+    <w:semiHidden/>
+    <w:rsid w:val="00BC0421"/>
+    <w:rPr>
+      <w:sz w:val="20"/>
+      <w:szCs w:val="20"/>
+      <w:lang w:val="ca-ES"/>
+    </w:rPr>
+  </w:style>
+  <w:style w:type="paragraph" w:styleId="CommentSubject">
+    <w:name w:val="annotation subject"/>
+    <w:basedOn w:val="CommentText"/>
+    <w:next w:val="CommentText"/>
+    <w:link w:val="CommentSubjectChar"/>
+    <w:uiPriority w:val="99"/>
+    <w:semiHidden/>
+    <w:unhideWhenUsed/>
+    <w:rsid w:val="00BC0421"/>
+    <w:rPr>
+      <w:b/>
+      <w:bCs/>
+    </w:rPr>
+  </w:style>
+  <w:style w:type="character" w:customStyle="1" w:styleId="CommentSubjectChar">
+    <w:name w:val="Comment Subject Char"/>
+    <w:basedOn w:val="CommentTextChar"/>
+    <w:link w:val="CommentSubject"/>
+    <w:uiPriority w:val="99"/>
+    <w:semiHidden/>
+    <w:rsid w:val="00BC0421"/>
+    <w:rPr>
+      <w:b/>
+      <w:bCs/>
+      <w:sz w:val="20"/>
+      <w:szCs w:val="20"/>
+      <w:lang w:val="ca-ES"/>
+    </w:rPr>
   </w:style>
 </w:styles>
 </file>

</xml_diff>

<commit_message>
going well, intro almost done
</commit_message>
<xml_diff>
--- a/Memòria.docx
+++ b/Memòria.docx
@@ -1230,17 +1230,7 @@
                 <w:rFonts w:cs="Arial"/>
                 <w:noProof/>
               </w:rPr>
-              <w:t>Viabilitat econòmic</w:t>
-            </w:r>
-            <w:bookmarkStart w:id="0" w:name="_GoBack"/>
-            <w:bookmarkEnd w:id="0"/>
-            <w:r>
-              <w:rPr>
-                <w:rStyle w:val="Hyperlink"/>
-                <w:rFonts w:cs="Arial"/>
-                <w:noProof/>
-              </w:rPr>
-              <w:t>a</w:t>
+              <w:t>Viabilitat econòmica</w:t>
             </w:r>
             <w:r>
               <w:rPr>
@@ -3615,7 +3605,7 @@
           <w:szCs w:val="40"/>
         </w:rPr>
       </w:pPr>
-      <w:bookmarkStart w:id="1" w:name="_Toc472153481"/>
+      <w:bookmarkStart w:id="0" w:name="_Toc472153481"/>
       <w:r>
         <w:rPr>
           <w:rFonts w:cs="Arial"/>
@@ -3627,7 +3617,7 @@
         <w:lastRenderedPageBreak/>
         <w:t>Context</w:t>
       </w:r>
-      <w:bookmarkEnd w:id="1"/>
+      <w:bookmarkEnd w:id="0"/>
     </w:p>
     <w:p>
       <w:pPr>
@@ -3645,7 +3635,7 @@
         </w:rPr>
         <w:t>Poc després d’haver construït el que es considera la primera computadora</w:t>
       </w:r>
-      <w:bookmarkStart w:id="2" w:name="sdfootnote1anc"/>
+      <w:bookmarkStart w:id="1" w:name="sdfootnote1anc"/>
       <w:r>
         <w:rPr>
           <w:rFonts w:asciiTheme="minorHAnsi" w:hAnsiTheme="minorHAnsi"/>
@@ -3680,7 +3670,7 @@
         </w:rPr>
         <w:fldChar w:fldCharType="end"/>
       </w:r>
-      <w:bookmarkEnd w:id="2"/>
+      <w:bookmarkEnd w:id="1"/>
       <w:r>
         <w:rPr>
           <w:rFonts w:asciiTheme="minorHAnsi" w:hAnsiTheme="minorHAnsi"/>
@@ -3701,7 +3691,7 @@
         </w:rPr>
         <w:t xml:space="preserve"> humà o racional. Encara que com a àrea de la ciència només es va reconèixer una dècada després. Ens referim a la Intel·ligència Artificial</w:t>
       </w:r>
-      <w:bookmarkStart w:id="3" w:name="sdfootnote2anc"/>
+      <w:bookmarkStart w:id="2" w:name="sdfootnote2anc"/>
       <w:r>
         <w:rPr>
           <w:rFonts w:asciiTheme="minorHAnsi" w:hAnsiTheme="minorHAnsi"/>
@@ -3736,7 +3726,7 @@
         </w:rPr>
         <w:fldChar w:fldCharType="end"/>
       </w:r>
-      <w:bookmarkEnd w:id="3"/>
+      <w:bookmarkEnd w:id="2"/>
       <w:r>
         <w:rPr>
           <w:rFonts w:asciiTheme="minorHAnsi" w:hAnsiTheme="minorHAnsi"/>
@@ -3780,7 +3770,7 @@
         </w:rPr>
         <w:t>La resiliència és, per tant, un altre exemple de qualitat pròpia de l'ésser humà que volem que caracteritzin els sistemes. Hollnagel</w:t>
       </w:r>
-      <w:bookmarkStart w:id="4" w:name="sdfootnote3anc"/>
+      <w:bookmarkStart w:id="3" w:name="sdfootnote3anc"/>
       <w:r>
         <w:rPr>
           <w:rFonts w:asciiTheme="minorHAnsi" w:hAnsiTheme="minorHAnsi"/>
@@ -3815,7 +3805,7 @@
         </w:rPr>
         <w:fldChar w:fldCharType="end"/>
       </w:r>
-      <w:bookmarkEnd w:id="4"/>
+      <w:bookmarkEnd w:id="3"/>
       <w:r>
         <w:rPr>
           <w:rFonts w:asciiTheme="minorHAnsi" w:hAnsiTheme="minorHAnsi"/>
@@ -4032,9 +4022,9 @@
           <w:szCs w:val="40"/>
         </w:rPr>
       </w:pPr>
-      <w:bookmarkStart w:id="5" w:name="_z7gp9rwuzlsk"/>
-      <w:bookmarkStart w:id="6" w:name="_Toc472153482"/>
-      <w:bookmarkEnd w:id="5"/>
+      <w:bookmarkStart w:id="4" w:name="_z7gp9rwuzlsk"/>
+      <w:bookmarkStart w:id="5" w:name="_Toc472153482"/>
+      <w:bookmarkEnd w:id="4"/>
       <w:r>
         <w:rPr>
           <w:rFonts w:ascii="Arial" w:hAnsi="Arial" w:cs="Arial"/>
@@ -4046,7 +4036,7 @@
         <w:lastRenderedPageBreak/>
         <w:t>Estat de l’art</w:t>
       </w:r>
-      <w:bookmarkEnd w:id="6"/>
+      <w:bookmarkEnd w:id="5"/>
     </w:p>
     <w:p>
       <w:pPr>
@@ -4092,7 +4082,7 @@
         </w:rPr>
         <w:t>Release It!</w:t>
       </w:r>
-      <w:bookmarkStart w:id="7" w:name="sdfootnote4anc"/>
+      <w:bookmarkStart w:id="6" w:name="sdfootnote4anc"/>
       <w:r>
         <w:rPr>
           <w:rFonts w:asciiTheme="minorHAnsi" w:hAnsiTheme="minorHAnsi"/>
@@ -4127,7 +4117,7 @@
         </w:rPr>
         <w:fldChar w:fldCharType="end"/>
       </w:r>
-      <w:bookmarkEnd w:id="7"/>
+      <w:bookmarkEnd w:id="6"/>
       <w:r>
         <w:rPr>
           <w:rFonts w:asciiTheme="minorHAnsi" w:hAnsiTheme="minorHAnsi"/>
@@ -4441,7 +4431,7 @@
         </w:rPr>
         <w:t>, en el seu treball de doctorat, proposa</w:t>
       </w:r>
-      <w:bookmarkStart w:id="8" w:name="sdfootnote5anc"/>
+      <w:bookmarkStart w:id="7" w:name="sdfootnote5anc"/>
       <w:r>
         <w:rPr>
           <w:rFonts w:asciiTheme="minorHAnsi" w:hAnsiTheme="minorHAnsi"/>
@@ -4476,7 +4466,7 @@
         </w:rPr>
         <w:fldChar w:fldCharType="end"/>
       </w:r>
-      <w:bookmarkEnd w:id="8"/>
+      <w:bookmarkEnd w:id="7"/>
       <w:r>
         <w:rPr>
           <w:rFonts w:asciiTheme="minorHAnsi" w:hAnsiTheme="minorHAnsi"/>
@@ -4535,7 +4525,7 @@
         </w:rPr>
         <w:t xml:space="preserve"> Un altre cop trobem alguns problemes en el </w:t>
       </w:r>
-      <w:commentRangeStart w:id="9"/>
+      <w:commentRangeStart w:id="8"/>
       <w:r>
         <w:rPr>
           <w:rFonts w:asciiTheme="minorHAnsi" w:hAnsiTheme="minorHAnsi"/>
@@ -4543,7 +4533,7 @@
         </w:rPr>
         <w:t>plantejament</w:t>
       </w:r>
-      <w:commentRangeEnd w:id="9"/>
+      <w:commentRangeEnd w:id="8"/>
       <w:r>
         <w:rPr>
           <w:rStyle w:val="CommentReference"/>
@@ -4551,7 +4541,7 @@
           <w:color w:val="E36C0A" w:themeColor="accent6" w:themeShade="BF"/>
           <w:lang w:eastAsia="en-US"/>
         </w:rPr>
-        <w:commentReference w:id="9"/>
+        <w:commentReference w:id="8"/>
       </w:r>
       <w:r>
         <w:rPr>
@@ -4985,9 +4975,9 @@
           <w:szCs w:val="40"/>
         </w:rPr>
       </w:pPr>
-      <w:bookmarkStart w:id="10" w:name="_jto82ko4owr9"/>
-      <w:bookmarkStart w:id="11" w:name="_Toc472153483"/>
-      <w:bookmarkEnd w:id="10"/>
+      <w:bookmarkStart w:id="9" w:name="_jto82ko4owr9"/>
+      <w:bookmarkStart w:id="10" w:name="_Toc472153483"/>
+      <w:bookmarkEnd w:id="9"/>
       <w:r>
         <w:rPr>
           <w:rFonts w:cs="Arial"/>
@@ -4998,7 +4988,7 @@
         </w:rPr>
         <w:t>Formulació del problema</w:t>
       </w:r>
-      <w:bookmarkEnd w:id="11"/>
+      <w:bookmarkEnd w:id="10"/>
     </w:p>
     <w:p>
       <w:pPr>
@@ -5638,9 +5628,9 @@
           <w:szCs w:val="40"/>
         </w:rPr>
       </w:pPr>
-      <w:bookmarkStart w:id="12" w:name="_krpyciqt3i4"/>
-      <w:bookmarkStart w:id="13" w:name="_Toc472153484"/>
-      <w:bookmarkEnd w:id="12"/>
+      <w:bookmarkStart w:id="11" w:name="_krpyciqt3i4"/>
+      <w:bookmarkStart w:id="12" w:name="_Toc472153484"/>
+      <w:bookmarkEnd w:id="11"/>
       <w:r>
         <w:rPr>
           <w:rFonts w:cs="Arial"/>
@@ -5651,7 +5641,7 @@
         </w:rPr>
         <w:t>Abast</w:t>
       </w:r>
-      <w:bookmarkEnd w:id="13"/>
+      <w:bookmarkEnd w:id="12"/>
     </w:p>
     <w:p>
       <w:pPr>
@@ -5737,7 +5727,7 @@
         </w:rPr>
         <w:t xml:space="preserve"> i </w:t>
       </w:r>
-      <w:commentRangeStart w:id="14"/>
+      <w:commentRangeStart w:id="13"/>
       <w:r>
         <w:rPr>
           <w:rFonts w:asciiTheme="minorHAnsi" w:hAnsiTheme="minorHAnsi"/>
@@ -5764,14 +5754,14 @@
         </w:rPr>
         <w:t xml:space="preserve"> </w:t>
       </w:r>
-      <w:commentRangeEnd w:id="14"/>
+      <w:commentRangeEnd w:id="13"/>
       <w:r>
         <w:rPr>
           <w:rStyle w:val="CommentReference"/>
           <w:rFonts w:asciiTheme="minorHAnsi" w:eastAsiaTheme="minorHAnsi" w:hAnsiTheme="minorHAnsi" w:cstheme="minorBidi"/>
           <w:lang w:eastAsia="en-US"/>
         </w:rPr>
-        <w:commentReference w:id="14"/>
+        <w:commentReference w:id="13"/>
       </w:r>
       <w:r>
         <w:rPr>
@@ -5890,9 +5880,9 @@
           <w:szCs w:val="40"/>
         </w:rPr>
       </w:pPr>
-      <w:bookmarkStart w:id="15" w:name="_xhgexbta6qc2"/>
-      <w:bookmarkStart w:id="16" w:name="_Toc472153485"/>
-      <w:bookmarkEnd w:id="15"/>
+      <w:bookmarkStart w:id="14" w:name="_xhgexbta6qc2"/>
+      <w:bookmarkStart w:id="15" w:name="_Toc472153485"/>
+      <w:bookmarkEnd w:id="14"/>
       <w:r>
         <w:rPr>
           <w:rFonts w:cs="Arial"/>
@@ -5904,7 +5894,7 @@
         <w:lastRenderedPageBreak/>
         <w:t>Metodologia i rigor</w:t>
       </w:r>
-      <w:bookmarkEnd w:id="16"/>
+      <w:bookmarkEnd w:id="15"/>
     </w:p>
     <w:p>
       <w:pPr>
@@ -6109,7 +6099,7 @@
           <w:szCs w:val="40"/>
         </w:rPr>
       </w:pPr>
-      <w:bookmarkStart w:id="17" w:name="_Toc472153486"/>
+      <w:bookmarkStart w:id="16" w:name="_Toc472153486"/>
       <w:r>
         <w:rPr>
           <w:rFonts w:cs="Arial"/>
@@ -6121,7 +6111,7 @@
         <w:lastRenderedPageBreak/>
         <w:t>Tasques</w:t>
       </w:r>
-      <w:bookmarkEnd w:id="17"/>
+      <w:bookmarkEnd w:id="16"/>
     </w:p>
     <w:p>
       <w:pPr>
@@ -6274,7 +6264,7 @@
           <w:szCs w:val="32"/>
         </w:rPr>
       </w:pPr>
-      <w:bookmarkStart w:id="18" w:name="_Toc472153487"/>
+      <w:bookmarkStart w:id="17" w:name="_Toc472153487"/>
       <w:r>
         <w:rPr>
           <w:rFonts w:cs="Arial"/>
@@ -6285,7 +6275,7 @@
         </w:rPr>
         <w:t>Part I. Principis i patrons de resiliència per a aplicacions</w:t>
       </w:r>
-      <w:bookmarkEnd w:id="18"/>
+      <w:bookmarkEnd w:id="17"/>
     </w:p>
     <w:p>
       <w:pPr>
@@ -6702,7 +6692,7 @@
           <w:szCs w:val="32"/>
         </w:rPr>
       </w:pPr>
-      <w:bookmarkStart w:id="19" w:name="_Toc472153488"/>
+      <w:bookmarkStart w:id="18" w:name="_Toc472153488"/>
       <w:r>
         <w:rPr>
           <w:rFonts w:cs="Arial"/>
@@ -6713,7 +6703,7 @@
         </w:rPr>
         <w:t>Part II. Provar principis</w:t>
       </w:r>
-      <w:bookmarkEnd w:id="19"/>
+      <w:bookmarkEnd w:id="18"/>
     </w:p>
     <w:p>
       <w:pPr>
@@ -6835,7 +6825,7 @@
           <w:szCs w:val="40"/>
         </w:rPr>
       </w:pPr>
-      <w:bookmarkStart w:id="20" w:name="_Toc472153489"/>
+      <w:bookmarkStart w:id="19" w:name="_Toc472153489"/>
       <w:r>
         <w:rPr>
           <w:rFonts w:cs="Arial"/>
@@ -6846,7 +6836,7 @@
         </w:rPr>
         <w:t>Desviacions</w:t>
       </w:r>
-      <w:bookmarkEnd w:id="20"/>
+      <w:bookmarkEnd w:id="19"/>
     </w:p>
     <w:p>
       <w:pPr>
@@ -7013,7 +7003,7 @@
           <w:szCs w:val="40"/>
         </w:rPr>
       </w:pPr>
-      <w:bookmarkStart w:id="21" w:name="_Toc472153490"/>
+      <w:bookmarkStart w:id="20" w:name="_Toc472153490"/>
       <w:r>
         <w:rPr>
           <w:rFonts w:cs="Arial"/>
@@ -7025,7 +7015,7 @@
         <w:lastRenderedPageBreak/>
         <w:t>Identificació dels costos</w:t>
       </w:r>
-      <w:bookmarkEnd w:id="21"/>
+      <w:bookmarkEnd w:id="20"/>
     </w:p>
     <w:p>
       <w:pPr>
@@ -7038,7 +7028,7 @@
           <w:szCs w:val="32"/>
         </w:rPr>
       </w:pPr>
-      <w:bookmarkStart w:id="22" w:name="_Toc472153491"/>
+      <w:bookmarkStart w:id="21" w:name="_Toc472153491"/>
       <w:r>
         <w:rPr>
           <w:rFonts w:cs="Arial"/>
@@ -7049,7 +7039,7 @@
         </w:rPr>
         <w:t>Costos directes</w:t>
       </w:r>
-      <w:bookmarkEnd w:id="22"/>
+      <w:bookmarkEnd w:id="21"/>
     </w:p>
     <w:p>
       <w:pPr>
@@ -7404,7 +7394,7 @@
           <w:szCs w:val="32"/>
         </w:rPr>
       </w:pPr>
-      <w:bookmarkStart w:id="23" w:name="_Toc472153492"/>
+      <w:bookmarkStart w:id="22" w:name="_Toc472153492"/>
       <w:r>
         <w:rPr>
           <w:rFonts w:cs="Arial"/>
@@ -7416,7 +7406,7 @@
         <w:lastRenderedPageBreak/>
         <w:t>Costos indirectes</w:t>
       </w:r>
-      <w:bookmarkEnd w:id="23"/>
+      <w:bookmarkEnd w:id="22"/>
     </w:p>
     <w:p>
       <w:pPr>
@@ -7510,7 +7500,7 @@
         </w:rPr>
         <w:t>A més a més hem de considerar els 8 mesos de corrent i connexió a internet, recursos també necessaris per dur a terme el projecte. Segons el model del portàtil tenim un consum d'energia de 0,92</w:t>
       </w:r>
-      <w:bookmarkStart w:id="24" w:name="sdfootnote6anc"/>
+      <w:bookmarkStart w:id="23" w:name="sdfootnote6anc"/>
       <w:r>
         <w:rPr>
           <w:rFonts w:asciiTheme="minorHAnsi" w:hAnsiTheme="minorHAnsi"/>
@@ -7543,47 +7533,47 @@
         </w:rPr>
         <w:fldChar w:fldCharType="end"/>
       </w:r>
+      <w:bookmarkEnd w:id="23"/>
+      <w:r>
+        <w:rPr>
+          <w:rFonts w:asciiTheme="minorHAnsi" w:hAnsiTheme="minorHAnsi"/>
+        </w:rPr>
+        <w:t xml:space="preserve"> kWh, donant un total de 676,2 kWh pel total del projecte. Per tant, el consum total d'energia suposa un cost de 87,91 €</w:t>
+      </w:r>
+      <w:bookmarkStart w:id="24" w:name="sdfootnote7anc"/>
+      <w:r>
+        <w:rPr>
+          <w:rFonts w:asciiTheme="minorHAnsi" w:hAnsiTheme="minorHAnsi"/>
+        </w:rPr>
+        <w:fldChar w:fldCharType="begin"/>
+      </w:r>
+      <w:r>
+        <w:rPr>
+          <w:rFonts w:asciiTheme="minorHAnsi" w:hAnsiTheme="minorHAnsi"/>
+        </w:rPr>
+        <w:instrText xml:space="preserve"> HYPERLINK "" \l "sdfootnote7sym" </w:instrText>
+      </w:r>
+      <w:r>
+        <w:rPr>
+          <w:rFonts w:asciiTheme="minorHAnsi" w:hAnsiTheme="minorHAnsi"/>
+        </w:rPr>
+        <w:fldChar w:fldCharType="separate"/>
+      </w:r>
+      <w:r>
+        <w:rPr>
+          <w:rStyle w:val="Hyperlink"/>
+          <w:rFonts w:asciiTheme="minorHAnsi" w:hAnsiTheme="minorHAnsi"/>
+          <w:vertAlign w:val="superscript"/>
+        </w:rPr>
+        <w:t>7</w:t>
+      </w:r>
+      <w:r>
+        <w:rPr>
+          <w:rFonts w:asciiTheme="minorHAnsi" w:hAnsiTheme="minorHAnsi"/>
+        </w:rPr>
+        <w:fldChar w:fldCharType="end"/>
+      </w:r>
       <w:bookmarkEnd w:id="24"/>
-      <w:r>
-        <w:rPr>
-          <w:rFonts w:asciiTheme="minorHAnsi" w:hAnsiTheme="minorHAnsi"/>
-        </w:rPr>
-        <w:t xml:space="preserve"> kWh, donant un total de 676,2 kWh pel total del projecte. Per tant, el consum total d'energia suposa un cost de 87,91 €</w:t>
-      </w:r>
-      <w:bookmarkStart w:id="25" w:name="sdfootnote7anc"/>
-      <w:r>
-        <w:rPr>
-          <w:rFonts w:asciiTheme="minorHAnsi" w:hAnsiTheme="minorHAnsi"/>
-        </w:rPr>
-        <w:fldChar w:fldCharType="begin"/>
-      </w:r>
-      <w:r>
-        <w:rPr>
-          <w:rFonts w:asciiTheme="minorHAnsi" w:hAnsiTheme="minorHAnsi"/>
-        </w:rPr>
-        <w:instrText xml:space="preserve"> HYPERLINK "" \l "sdfootnote7sym" </w:instrText>
-      </w:r>
-      <w:r>
-        <w:rPr>
-          <w:rFonts w:asciiTheme="minorHAnsi" w:hAnsiTheme="minorHAnsi"/>
-        </w:rPr>
-        <w:fldChar w:fldCharType="separate"/>
-      </w:r>
-      <w:r>
-        <w:rPr>
-          <w:rStyle w:val="Hyperlink"/>
-          <w:rFonts w:asciiTheme="minorHAnsi" w:hAnsiTheme="minorHAnsi"/>
-          <w:vertAlign w:val="superscript"/>
-        </w:rPr>
-        <w:t>7</w:t>
-      </w:r>
-      <w:r>
-        <w:rPr>
-          <w:rFonts w:asciiTheme="minorHAnsi" w:hAnsiTheme="minorHAnsi"/>
-        </w:rPr>
-        <w:fldChar w:fldCharType="end"/>
-      </w:r>
-      <w:bookmarkEnd w:id="25"/>
       <w:r>
         <w:rPr>
           <w:rFonts w:asciiTheme="minorHAnsi" w:hAnsiTheme="minorHAnsi"/>
@@ -7641,7 +7631,7 @@
           <w:szCs w:val="40"/>
         </w:rPr>
       </w:pPr>
-      <w:bookmarkStart w:id="26" w:name="_Toc472153493"/>
+      <w:bookmarkStart w:id="25" w:name="_Toc472153493"/>
       <w:r>
         <w:rPr>
           <w:rFonts w:cs="Arial"/>
@@ -7653,7 +7643,7 @@
         <w:lastRenderedPageBreak/>
         <w:t>Viabilitat econòmica</w:t>
       </w:r>
-      <w:bookmarkEnd w:id="26"/>
+      <w:bookmarkEnd w:id="25"/>
     </w:p>
     <w:p>
       <w:pPr>
@@ -7743,7 +7733,7 @@
           <w:szCs w:val="40"/>
         </w:rPr>
       </w:pPr>
-      <w:bookmarkStart w:id="27" w:name="_Toc472153494"/>
+      <w:bookmarkStart w:id="26" w:name="_Toc472153494"/>
       <w:r>
         <w:rPr>
           <w:rFonts w:cs="Arial"/>
@@ -7754,7 +7744,7 @@
         </w:rPr>
         <w:t>Control de gestió</w:t>
       </w:r>
-      <w:bookmarkEnd w:id="27"/>
+      <w:bookmarkEnd w:id="26"/>
     </w:p>
     <w:p>
       <w:pPr>
@@ -7905,7 +7895,7 @@
           <w:szCs w:val="40"/>
         </w:rPr>
       </w:pPr>
-      <w:bookmarkStart w:id="28" w:name="_Toc472153495"/>
+      <w:bookmarkStart w:id="27" w:name="_Toc472153495"/>
       <w:r>
         <w:rPr>
           <w:rFonts w:cs="Arial"/>
@@ -7916,7 +7906,7 @@
         </w:rPr>
         <w:t>Sostenibilitat</w:t>
       </w:r>
-      <w:bookmarkEnd w:id="28"/>
+      <w:bookmarkEnd w:id="27"/>
     </w:p>
     <w:p>
       <w:pPr>
@@ -7929,7 +7919,7 @@
           <w:szCs w:val="32"/>
         </w:rPr>
       </w:pPr>
-      <w:bookmarkStart w:id="29" w:name="_Toc472153496"/>
+      <w:bookmarkStart w:id="28" w:name="_Toc472153496"/>
       <w:r>
         <w:rPr>
           <w:rFonts w:cs="Arial"/>
@@ -7940,7 +7930,7 @@
         </w:rPr>
         <w:t>Econòmica</w:t>
       </w:r>
-      <w:bookmarkEnd w:id="29"/>
+      <w:bookmarkEnd w:id="28"/>
     </w:p>
     <w:p>
       <w:pPr>
@@ -7988,7 +7978,7 @@
           <w:szCs w:val="40"/>
         </w:rPr>
       </w:pPr>
-      <w:bookmarkStart w:id="30" w:name="_Toc472153497"/>
+      <w:bookmarkStart w:id="29" w:name="_Toc472153497"/>
       <w:r>
         <w:rPr>
           <w:rFonts w:cs="Arial"/>
@@ -7999,7 +7989,7 @@
         </w:rPr>
         <w:t>Social</w:t>
       </w:r>
-      <w:bookmarkEnd w:id="30"/>
+      <w:bookmarkEnd w:id="29"/>
     </w:p>
     <w:p>
       <w:pPr>
@@ -8074,7 +8064,7 @@
           <w:szCs w:val="40"/>
         </w:rPr>
       </w:pPr>
-      <w:bookmarkStart w:id="31" w:name="_Toc472153498"/>
+      <w:bookmarkStart w:id="30" w:name="_Toc472153498"/>
       <w:r>
         <w:rPr>
           <w:rFonts w:cs="Arial"/>
@@ -8085,7 +8075,7 @@
         </w:rPr>
         <w:t>Ambiental</w:t>
       </w:r>
-      <w:bookmarkEnd w:id="31"/>
+      <w:bookmarkEnd w:id="30"/>
     </w:p>
     <w:p>
       <w:pPr>
@@ -8168,7 +8158,7 @@
         </w:rPr>
         <w:t>. L’energia elèctrica és la principal font i és la causa de la producció de mitja tona</w:t>
       </w:r>
-      <w:bookmarkStart w:id="32" w:name="sdfootnote8anc"/>
+      <w:bookmarkStart w:id="31" w:name="sdfootnote8anc"/>
       <w:r>
         <w:rPr>
           <w:rFonts w:asciiTheme="minorHAnsi" w:hAnsiTheme="minorHAnsi"/>
@@ -8201,7 +8191,7 @@
         </w:rPr>
         <w:fldChar w:fldCharType="end"/>
       </w:r>
-      <w:bookmarkEnd w:id="32"/>
+      <w:bookmarkEnd w:id="31"/>
       <w:r>
         <w:rPr>
           <w:rFonts w:asciiTheme="minorHAnsi" w:hAnsiTheme="minorHAnsi"/>
@@ -8273,7 +8263,7 @@
           <w:szCs w:val="40"/>
         </w:rPr>
       </w:pPr>
-      <w:bookmarkStart w:id="33" w:name="_Toc472153499"/>
+      <w:bookmarkStart w:id="32" w:name="_Toc472153499"/>
       <w:r>
         <w:rPr>
           <w:rFonts w:cs="Arial"/>
@@ -8295,7 +8285,7 @@
         </w:rPr>
         <w:t>ncipis de resiliència</w:t>
       </w:r>
-      <w:bookmarkEnd w:id="33"/>
+      <w:bookmarkEnd w:id="32"/>
       <w:r>
         <w:rPr>
           <w:rFonts w:cs="Arial"/>
@@ -8810,7 +8800,19 @@
         <w:rPr>
           <w:szCs w:val="24"/>
         </w:rPr>
-        <w:t xml:space="preserve">.  </w:t>
+        <w:t xml:space="preserve">. </w:t>
+      </w:r>
+      <w:r>
+        <w:rPr>
+          <w:szCs w:val="24"/>
+        </w:rPr>
+        <w:t xml:space="preserve">Els principis de resiliència han de recuperar l’estat òptim. </w:t>
+      </w:r>
+      <w:r>
+        <w:rPr>
+          <w:szCs w:val="24"/>
+        </w:rPr>
+        <w:t xml:space="preserve"> </w:t>
       </w:r>
     </w:p>
     <w:p>
@@ -8818,6 +8820,9 @@
         <w:spacing w:line="480" w:lineRule="auto"/>
         <w:ind w:firstLine="708"/>
         <w:jc w:val="both"/>
+        <w:rPr>
+          <w:szCs w:val="24"/>
+        </w:rPr>
       </w:pPr>
       <w:proofErr w:type="spellStart"/>
       <w:r>
@@ -8899,89 +8904,186 @@
         <w:rPr>
           <w:szCs w:val="24"/>
         </w:rPr>
-        <w:t xml:space="preserve">. En canvi en la segona, </w:t>
-      </w:r>
-      <w:r>
-        <w:rPr>
-          <w:szCs w:val="24"/>
-        </w:rPr>
-        <w:t xml:space="preserve">hi ha una evolució en el concepte de resiliència. Aquí, proposa una arquitectura conceptual de la resiliència que comença a incloure el concepte </w:t>
-      </w:r>
-      <w:proofErr w:type="spellStart"/>
-      <w:r>
-        <w:rPr>
-          <w:szCs w:val="24"/>
-        </w:rPr>
-        <w:t>d’antifragilitat</w:t>
-      </w:r>
-      <w:proofErr w:type="spellEnd"/>
-      <w:r>
-        <w:rPr>
-          <w:szCs w:val="24"/>
-        </w:rPr>
-        <w:t xml:space="preserve">. Incrementa el numero de patrons però ara els organitza millor, veure Figura 2 </w:t>
+        <w:t>.</w:t>
+      </w:r>
+      <w:r>
+        <w:rPr>
+          <w:szCs w:val="24"/>
+        </w:rPr>
+        <w:t xml:space="preserve"> El resum que dona al final de la seva presentació es pot veure a la Figura 2. </w:t>
+      </w:r>
+      <w:r>
+        <w:rPr>
+          <w:szCs w:val="24"/>
+        </w:rPr>
+        <w:t>Els</w:t>
+      </w:r>
+      <w:r>
+        <w:rPr>
+          <w:szCs w:val="24"/>
+        </w:rPr>
+        <w:t xml:space="preserve"> principis </w:t>
+      </w:r>
+      <w:r>
+        <w:rPr>
+          <w:szCs w:val="24"/>
+        </w:rPr>
+        <w:t>són principalment especificacions concretes de les bones practiques del disseny de software.</w:t>
       </w:r>
     </w:p>
     <w:p>
       <w:pPr>
         <w:spacing w:line="480" w:lineRule="auto"/>
         <w:ind w:firstLine="708"/>
-        <w:jc w:val="both"/>
-        <w:rPr>
-          <w:szCs w:val="24"/>
-        </w:rPr>
-      </w:pPr>
+        <w:jc w:val="center"/>
+        <w:rPr>
+          <w:szCs w:val="24"/>
+        </w:rPr>
+      </w:pPr>
+      <w:r>
+        <w:rPr>
+          <w:noProof/>
+          <w:szCs w:val="24"/>
+          <w:lang w:eastAsia="ca-ES"/>
+        </w:rPr>
+        <w:drawing>
+          <wp:inline distT="0" distB="0" distL="0" distR="0">
+            <wp:extent cx="5390515" cy="3434080"/>
+            <wp:effectExtent l="0" t="0" r="635" b="0"/>
+            <wp:docPr id="7" name="Picture 7" descr="C:\Users\lucmihai\Documents\TFG-FIB\Photos\UwePrincipisSummary.PNG"/>
+            <wp:cNvGraphicFramePr>
+              <a:graphicFrameLocks xmlns:a="http://schemas.openxmlformats.org/drawingml/2006/main" noChangeAspect="1"/>
+            </wp:cNvGraphicFramePr>
+            <a:graphic xmlns:a="http://schemas.openxmlformats.org/drawingml/2006/main">
+              <a:graphicData uri="http://schemas.openxmlformats.org/drawingml/2006/picture">
+                <pic:pic xmlns:pic="http://schemas.openxmlformats.org/drawingml/2006/picture">
+                  <pic:nvPicPr>
+                    <pic:cNvPr id="0" name="Picture 2" descr="C:\Users\lucmihai\Documents\TFG-FIB\Photos\UwePrincipisSummary.PNG"/>
+                    <pic:cNvPicPr>
+                      <a:picLocks noChangeAspect="1" noChangeArrowheads="1"/>
+                    </pic:cNvPicPr>
+                  </pic:nvPicPr>
+                  <pic:blipFill>
+                    <a:blip r:embed="rId17" cstate="print">
+                      <a:extLst>
+                        <a:ext uri="{28A0092B-C50C-407E-A947-70E740481C1C}">
+                          <a14:useLocalDpi xmlns:a14="http://schemas.microsoft.com/office/drawing/2010/main" val="0"/>
+                        </a:ext>
+                      </a:extLst>
+                    </a:blip>
+                    <a:srcRect/>
+                    <a:stretch>
+                      <a:fillRect/>
+                    </a:stretch>
+                  </pic:blipFill>
+                  <pic:spPr bwMode="auto">
+                    <a:xfrm>
+                      <a:off x="0" y="0"/>
+                      <a:ext cx="5390515" cy="3434080"/>
+                    </a:xfrm>
+                    <a:prstGeom prst="rect">
+                      <a:avLst/>
+                    </a:prstGeom>
+                    <a:noFill/>
+                    <a:ln>
+                      <a:noFill/>
+                    </a:ln>
+                  </pic:spPr>
+                </pic:pic>
+              </a:graphicData>
+            </a:graphic>
+          </wp:inline>
+        </w:drawing>
+      </w:r>
     </w:p>
     <w:p>
       <w:pPr>
         <w:spacing w:line="480" w:lineRule="auto"/>
         <w:ind w:firstLine="708"/>
-        <w:jc w:val="both"/>
-        <w:rPr>
-          <w:szCs w:val="24"/>
-        </w:rPr>
-      </w:pPr>
+        <w:jc w:val="center"/>
+        <w:rPr>
+          <w:szCs w:val="24"/>
+        </w:rPr>
+      </w:pPr>
+      <w:r>
+        <w:rPr>
+          <w:szCs w:val="24"/>
+        </w:rPr>
+        <w:t xml:space="preserve">Figura 2. Resum </w:t>
+      </w:r>
+      <w:proofErr w:type="spellStart"/>
+      <w:r>
+        <w:rPr>
+          <w:szCs w:val="24"/>
+        </w:rPr>
+        <w:t>d’Uwe</w:t>
+      </w:r>
+      <w:proofErr w:type="spellEnd"/>
       <w:r>
         <w:rPr>
           <w:szCs w:val="24"/>
         </w:rPr>
         <w:t xml:space="preserve"> </w:t>
       </w:r>
-      <w:r>
-        <w:rPr>
-          <w:szCs w:val="24"/>
-        </w:rPr>
-        <w:t>Nosaltres, doncs,</w:t>
-      </w:r>
-      <w:r>
-        <w:rPr>
-          <w:szCs w:val="24"/>
-        </w:rPr>
-        <w:t xml:space="preserve"> ampliem el concepte,</w:t>
-      </w:r>
-      <w:r>
-        <w:rPr>
-          <w:szCs w:val="24"/>
-        </w:rPr>
-        <w:t xml:space="preserve"> anomenem principi de resiliència qualsevol principi que doti el software amb capacitat de resistència, recuperació o inclús millora. Considerem com activador del principi qualsevol error; passat, present o futur.</w:t>
-      </w:r>
-      <w:r>
-        <w:rPr>
-          <w:szCs w:val="24"/>
-        </w:rPr>
-        <w:t xml:space="preserve"> Per això a la no hi ha cap punt per la resiliència,</w:t>
-      </w:r>
-      <w:r>
-        <w:rPr>
-          <w:szCs w:val="24"/>
-        </w:rPr>
-        <w:t xml:space="preserve"> </w:t>
-      </w:r>
-      <w:r>
-        <w:rPr>
-          <w:szCs w:val="24"/>
-        </w:rPr>
-        <w:t xml:space="preserve"> </w:t>
+      <w:proofErr w:type="spellStart"/>
+      <w:r>
+        <w:rPr>
+          <w:szCs w:val="24"/>
+        </w:rPr>
+        <w:t>Friedrichsen</w:t>
+      </w:r>
+      <w:proofErr w:type="spellEnd"/>
+      <w:r>
+        <w:rPr>
+          <w:szCs w:val="24"/>
+        </w:rPr>
+        <w:t xml:space="preserve"> en </w:t>
+      </w:r>
+      <w:proofErr w:type="spellStart"/>
+      <w:r>
+        <w:rPr>
+          <w:szCs w:val="24"/>
+        </w:rPr>
+        <w:t>Patterns</w:t>
+      </w:r>
+      <w:proofErr w:type="spellEnd"/>
+      <w:r>
+        <w:rPr>
+          <w:szCs w:val="24"/>
+        </w:rPr>
+        <w:t xml:space="preserve"> of </w:t>
+      </w:r>
+      <w:proofErr w:type="spellStart"/>
+      <w:r>
+        <w:rPr>
+          <w:szCs w:val="24"/>
+        </w:rPr>
+        <w:t>resili</w:t>
+      </w:r>
+      <w:r>
+        <w:rPr>
+          <w:szCs w:val="24"/>
+        </w:rPr>
+        <w:t>e</w:t>
+      </w:r>
+      <w:r>
+        <w:rPr>
+          <w:szCs w:val="24"/>
+        </w:rPr>
+        <w:t>nc</w:t>
+      </w:r>
+      <w:r>
+        <w:rPr>
+          <w:szCs w:val="24"/>
+        </w:rPr>
+        <w:t>e</w:t>
+      </w:r>
+      <w:proofErr w:type="spellEnd"/>
+      <w:r>
+        <w:rPr>
+          <w:szCs w:val="24"/>
+        </w:rPr>
+        <w:t>.</w:t>
       </w:r>
     </w:p>
     <w:p>
@@ -8997,19 +9099,249 @@
         <w:rPr>
           <w:szCs w:val="24"/>
         </w:rPr>
-        <w:t xml:space="preserve">Nosaltres </w:t>
-      </w:r>
-      <w:r>
-        <w:rPr>
-          <w:szCs w:val="24"/>
-        </w:rPr>
-        <w:t>entenem per aplicació resilient aquella que segueix donant servei a un determinat nivell de qualita</w:t>
-      </w:r>
-      <w:r>
-        <w:rPr>
-          <w:szCs w:val="24"/>
-        </w:rPr>
-        <w:t xml:space="preserve">t després d’haver patit errors i és capaç de tornar a l’estat </w:t>
+        <w:t xml:space="preserve"> En canvi en la segona</w:t>
+      </w:r>
+      <w:r>
+        <w:rPr>
+          <w:rStyle w:val="FootnoteReference"/>
+          <w:szCs w:val="24"/>
+        </w:rPr>
+        <w:footnoteReference w:id="4"/>
+      </w:r>
+      <w:r>
+        <w:rPr>
+          <w:szCs w:val="24"/>
+        </w:rPr>
+        <w:t xml:space="preserve">, </w:t>
+      </w:r>
+      <w:r>
+        <w:rPr>
+          <w:szCs w:val="24"/>
+        </w:rPr>
+        <w:t xml:space="preserve">hi ha una evolució en el concepte de resiliència. Aquí, proposa una arquitectura conceptual de la resiliència que comença a incloure el concepte </w:t>
+      </w:r>
+      <w:proofErr w:type="spellStart"/>
+      <w:r>
+        <w:rPr>
+          <w:szCs w:val="24"/>
+        </w:rPr>
+        <w:t>d’antifragilitat</w:t>
+      </w:r>
+      <w:proofErr w:type="spellEnd"/>
+      <w:r>
+        <w:rPr>
+          <w:szCs w:val="24"/>
+        </w:rPr>
+        <w:t xml:space="preserve">, </w:t>
+      </w:r>
+      <w:r>
+        <w:rPr>
+          <w:szCs w:val="24"/>
+        </w:rPr>
+        <w:t xml:space="preserve">veure Figura </w:t>
+      </w:r>
+      <w:r>
+        <w:rPr>
+          <w:szCs w:val="24"/>
+        </w:rPr>
+        <w:t>3</w:t>
+      </w:r>
+      <w:r>
+        <w:rPr>
+          <w:szCs w:val="24"/>
+        </w:rPr>
+        <w:t>.</w:t>
+      </w:r>
+      <w:r>
+        <w:rPr>
+          <w:szCs w:val="24"/>
+        </w:rPr>
+        <w:t xml:space="preserve"> </w:t>
+      </w:r>
+    </w:p>
+    <w:p>
+      <w:pPr>
+        <w:spacing w:line="480" w:lineRule="auto"/>
+        <w:ind w:firstLine="708"/>
+        <w:jc w:val="center"/>
+        <w:rPr>
+          <w:szCs w:val="24"/>
+        </w:rPr>
+      </w:pPr>
+      <w:r>
+        <w:rPr>
+          <w:noProof/>
+          <w:szCs w:val="24"/>
+          <w:lang w:eastAsia="ca-ES"/>
+        </w:rPr>
+        <w:lastRenderedPageBreak/>
+        <w:drawing>
+          <wp:inline distT="0" distB="0" distL="0" distR="0">
+            <wp:extent cx="5390515" cy="2722245"/>
+            <wp:effectExtent l="0" t="0" r="635" b="1905"/>
+            <wp:docPr id="3" name="Picture 3" descr="C:\Users\lucmihai\Documents\TFG-FIB\Photos\UwePrincipisSqel.png"/>
+            <wp:cNvGraphicFramePr>
+              <a:graphicFrameLocks xmlns:a="http://schemas.openxmlformats.org/drawingml/2006/main" noChangeAspect="1"/>
+            </wp:cNvGraphicFramePr>
+            <a:graphic xmlns:a="http://schemas.openxmlformats.org/drawingml/2006/main">
+              <a:graphicData uri="http://schemas.openxmlformats.org/drawingml/2006/picture">
+                <pic:pic xmlns:pic="http://schemas.openxmlformats.org/drawingml/2006/picture">
+                  <pic:nvPicPr>
+                    <pic:cNvPr id="0" name="Picture 1" descr="C:\Users\lucmihai\Documents\TFG-FIB\Photos\UwePrincipisSqel.png"/>
+                    <pic:cNvPicPr>
+                      <a:picLocks noChangeAspect="1" noChangeArrowheads="1"/>
+                    </pic:cNvPicPr>
+                  </pic:nvPicPr>
+                  <pic:blipFill>
+                    <a:blip r:embed="rId18" cstate="print">
+                      <a:extLst>
+                        <a:ext uri="{28A0092B-C50C-407E-A947-70E740481C1C}">
+                          <a14:useLocalDpi xmlns:a14="http://schemas.microsoft.com/office/drawing/2010/main" val="0"/>
+                        </a:ext>
+                      </a:extLst>
+                    </a:blip>
+                    <a:srcRect/>
+                    <a:stretch>
+                      <a:fillRect/>
+                    </a:stretch>
+                  </pic:blipFill>
+                  <pic:spPr bwMode="auto">
+                    <a:xfrm>
+                      <a:off x="0" y="0"/>
+                      <a:ext cx="5390515" cy="2722245"/>
+                    </a:xfrm>
+                    <a:prstGeom prst="rect">
+                      <a:avLst/>
+                    </a:prstGeom>
+                    <a:noFill/>
+                    <a:ln>
+                      <a:noFill/>
+                    </a:ln>
+                  </pic:spPr>
+                </pic:pic>
+              </a:graphicData>
+            </a:graphic>
+          </wp:inline>
+        </w:drawing>
+      </w:r>
+    </w:p>
+    <w:p>
+      <w:pPr>
+        <w:spacing w:line="480" w:lineRule="auto"/>
+        <w:ind w:firstLine="708"/>
+        <w:jc w:val="center"/>
+      </w:pPr>
+      <w:r>
+        <w:rPr>
+          <w:szCs w:val="24"/>
+        </w:rPr>
+        <w:t>Figura 3</w:t>
+      </w:r>
+      <w:r>
+        <w:rPr>
+          <w:szCs w:val="24"/>
+        </w:rPr>
+        <w:t>. Arquitectura de principis de resiliència.</w:t>
+      </w:r>
+    </w:p>
+    <w:p>
+      <w:pPr>
+        <w:spacing w:line="480" w:lineRule="auto"/>
+        <w:ind w:firstLine="708"/>
+        <w:jc w:val="both"/>
+        <w:rPr>
+          <w:szCs w:val="24"/>
+        </w:rPr>
+      </w:pPr>
+    </w:p>
+    <w:p>
+      <w:pPr>
+        <w:spacing w:line="480" w:lineRule="auto"/>
+        <w:ind w:firstLine="708"/>
+        <w:jc w:val="both"/>
+        <w:rPr>
+          <w:szCs w:val="24"/>
+        </w:rPr>
+      </w:pPr>
+      <w:r>
+        <w:rPr>
+          <w:szCs w:val="24"/>
+        </w:rPr>
+        <w:t>Nosaltres ampliem el concepte</w:t>
+      </w:r>
+      <w:r>
+        <w:rPr>
+          <w:szCs w:val="24"/>
+        </w:rPr>
+        <w:t>,</w:t>
+      </w:r>
+      <w:r>
+        <w:rPr>
+          <w:szCs w:val="24"/>
+        </w:rPr>
+        <w:t xml:space="preserve"> anomenem principi de resiliència qualsevol principi que doti el software amb capacitat de resistència, recuperació o inclús millora</w:t>
+      </w:r>
+      <w:r>
+        <w:rPr>
+          <w:szCs w:val="24"/>
+        </w:rPr>
+        <w:t>.</w:t>
+      </w:r>
+      <w:r>
+        <w:rPr>
+          <w:szCs w:val="24"/>
+        </w:rPr>
+        <w:t xml:space="preserve"> </w:t>
+      </w:r>
+      <w:r>
+        <w:rPr>
+          <w:szCs w:val="24"/>
+        </w:rPr>
+        <w:t>Es a dir,</w:t>
+      </w:r>
+      <w:r>
+        <w:rPr>
+          <w:szCs w:val="24"/>
+        </w:rPr>
+        <w:t xml:space="preserve"> </w:t>
+      </w:r>
+      <w:r>
+        <w:rPr>
+          <w:szCs w:val="24"/>
+        </w:rPr>
+        <w:t>una a</w:t>
+      </w:r>
+      <w:r>
+        <w:rPr>
+          <w:szCs w:val="24"/>
+        </w:rPr>
+        <w:t xml:space="preserve">plicació resilient </w:t>
+      </w:r>
+      <w:r>
+        <w:rPr>
+          <w:szCs w:val="24"/>
+        </w:rPr>
+        <w:t xml:space="preserve">és </w:t>
+      </w:r>
+      <w:r>
+        <w:rPr>
+          <w:szCs w:val="24"/>
+        </w:rPr>
+        <w:t>aquella que segueix donant servei a un determinat nivell de qualita</w:t>
+      </w:r>
+      <w:r>
+        <w:rPr>
+          <w:szCs w:val="24"/>
+        </w:rPr>
+        <w:t>t després d’haver p</w:t>
+      </w:r>
+      <w:bookmarkStart w:id="33" w:name="_GoBack"/>
+      <w:bookmarkEnd w:id="33"/>
+      <w:r>
+        <w:rPr>
+          <w:szCs w:val="24"/>
+        </w:rPr>
+        <w:t xml:space="preserve">atit errors i és capaç de tornar a l’estat </w:t>
       </w:r>
       <w:r>
         <w:rPr>
@@ -9022,6 +9354,22 @@
           <w:szCs w:val="24"/>
         </w:rPr>
         <w:t xml:space="preserve">. En el cas ideal aquesta recuperació és transparent de cara a l’usuari. En els altres casos s’informa l’usuari que la funcionalitat no esta disponible temporalment i es torna a informar quan s’hagi efectuat la recuperació. </w:t>
+      </w:r>
+    </w:p>
+    <w:p>
+      <w:pPr>
+        <w:spacing w:line="480" w:lineRule="auto"/>
+        <w:ind w:firstLine="708"/>
+        <w:jc w:val="both"/>
+        <w:rPr>
+          <w:szCs w:val="24"/>
+        </w:rPr>
+      </w:pPr>
+      <w:r>
+        <w:rPr>
+          <w:szCs w:val="24"/>
+        </w:rPr>
+        <w:t xml:space="preserve">. Considerem com activador del principi qualsevol error; passat, present o futur. Per això a la no hi ha cap punt per la resiliència,  </w:t>
       </w:r>
     </w:p>
     <w:p>
@@ -9436,7 +9784,7 @@
                     <pic:cNvPicPr/>
                   </pic:nvPicPr>
                   <pic:blipFill>
-                    <a:blip r:embed="rId17"/>
+                    <a:blip r:embed="rId19"/>
                     <a:stretch>
                       <a:fillRect/>
                     </a:stretch>
@@ -9489,7 +9837,7 @@
         <w:rPr>
           <w:rStyle w:val="FootnoteReference"/>
         </w:rPr>
-        <w:footnoteReference w:id="4"/>
+        <w:footnoteReference w:id="5"/>
       </w:r>
       <w:r>
         <w:t>. Per tant la pregunta és com reacciona el sistema quan la demanda supera la seva capacitat per respondre?</w:t>
@@ -9916,7 +10264,7 @@
                     <pic:cNvPicPr/>
                   </pic:nvPicPr>
                   <pic:blipFill>
-                    <a:blip r:embed="rId18"/>
+                    <a:blip r:embed="rId20"/>
                     <a:stretch>
                       <a:fillRect/>
                     </a:stretch>
@@ -10114,7 +10462,7 @@
                     </pic:cNvPicPr>
                   </pic:nvPicPr>
                   <pic:blipFill>
-                    <a:blip r:embed="rId19">
+                    <a:blip r:embed="rId21">
                       <a:extLst>
                         <a:ext uri="{28A0092B-C50C-407E-A947-70E740481C1C}">
                           <a14:useLocalDpi xmlns:a14="http://schemas.microsoft.com/office/drawing/2010/main" val="0"/>
@@ -10465,7 +10813,7 @@
                     <pic:cNvPicPr/>
                   </pic:nvPicPr>
                   <pic:blipFill>
-                    <a:blip r:embed="rId20"/>
+                    <a:blip r:embed="rId22"/>
                     <a:stretch>
                       <a:fillRect/>
                     </a:stretch>
@@ -11170,7 +11518,7 @@
                     </pic:cNvPicPr>
                   </pic:nvPicPr>
                   <pic:blipFill>
-                    <a:blip r:embed="rId21">
+                    <a:blip r:embed="rId23">
                       <a:extLst>
                         <a:ext uri="{28A0092B-C50C-407E-A947-70E740481C1C}">
                           <a14:useLocalDpi xmlns:a14="http://schemas.microsoft.com/office/drawing/2010/main" val="0"/>
@@ -11329,7 +11677,7 @@
         <w:rPr>
           <w:rStyle w:val="FootnoteReference"/>
         </w:rPr>
-        <w:footnoteReference w:id="5"/>
+        <w:footnoteReference w:id="6"/>
       </w:r>
       <w:r>
         <w:t xml:space="preserve">, però en gran part recupera els principis que proposa Michael </w:t>
@@ -11386,7 +11734,7 @@
                     <pic:cNvPicPr/>
                   </pic:nvPicPr>
                   <pic:blipFill>
-                    <a:blip r:embed="rId22"/>
+                    <a:blip r:embed="rId24"/>
                     <a:stretch>
                       <a:fillRect/>
                     </a:stretch>
@@ -11550,7 +11898,7 @@
                     <pic:cNvPicPr/>
                   </pic:nvPicPr>
                   <pic:blipFill>
-                    <a:blip r:embed="rId23"/>
+                    <a:blip r:embed="rId25"/>
                     <a:stretch>
                       <a:fillRect/>
                     </a:stretch>
@@ -11786,7 +12134,7 @@
                     </pic:cNvPicPr>
                   </pic:nvPicPr>
                   <pic:blipFill>
-                    <a:blip r:embed="rId24">
+                    <a:blip r:embed="rId26">
                       <a:extLst>
                         <a:ext uri="{28A0092B-C50C-407E-A947-70E740481C1C}">
                           <a14:useLocalDpi xmlns:a14="http://schemas.microsoft.com/office/drawing/2010/main" val="0"/>
@@ -12109,7 +12457,7 @@
                     <pic:cNvPicPr/>
                   </pic:nvPicPr>
                   <pic:blipFill>
-                    <a:blip r:embed="rId25"/>
+                    <a:blip r:embed="rId27"/>
                     <a:stretch>
                       <a:fillRect/>
                     </a:stretch>
@@ -12194,7 +12542,7 @@
                     <pic:cNvPicPr/>
                   </pic:nvPicPr>
                   <pic:blipFill>
-                    <a:blip r:embed="rId26"/>
+                    <a:blip r:embed="rId28"/>
                     <a:stretch>
                       <a:fillRect/>
                     </a:stretch>
@@ -12330,7 +12678,7 @@
         <w:rPr>
           <w:rStyle w:val="FootnoteReference"/>
         </w:rPr>
-        <w:footnoteReference w:id="6"/>
+        <w:footnoteReference w:id="7"/>
       </w:r>
       <w:r>
         <w:t>. Tal com ha estat dissenyada i implementada l’aplicació no és capaç d’oferir cap funcionalitat. Qualsevol intent de connexió al backend retorna un missatge d’error. En termes de disponibilitat, la indisponiblitat del backend provoca la indisponiblitat de totes les funcionalitats de l’aplicació.</w:t>
@@ -12577,7 +12925,7 @@
                     </pic:cNvPicPr>
                   </pic:nvPicPr>
                   <pic:blipFill>
-                    <a:blip r:embed="rId27" cstate="print">
+                    <a:blip r:embed="rId29" cstate="print">
                       <a:extLst>
                         <a:ext uri="{28A0092B-C50C-407E-A947-70E740481C1C}">
                           <a14:useLocalDpi xmlns:a14="http://schemas.microsoft.com/office/drawing/2010/main" val="0"/>
@@ -12667,7 +13015,7 @@
                     <pic:cNvPicPr/>
                   </pic:nvPicPr>
                   <pic:blipFill>
-                    <a:blip r:embed="rId28"/>
+                    <a:blip r:embed="rId30"/>
                     <a:stretch>
                       <a:fillRect/>
                     </a:stretch>
@@ -12986,7 +13334,7 @@
           <w:rStyle w:val="FootnoteReference"/>
           <w:szCs w:val="24"/>
         </w:rPr>
-        <w:footnoteReference w:id="7"/>
+        <w:footnoteReference w:id="8"/>
       </w:r>
       <w:r>
         <w:rPr>
@@ -13305,7 +13653,7 @@
                     <pic:cNvPicPr/>
                   </pic:nvPicPr>
                   <pic:blipFill>
-                    <a:blip r:embed="rId29"/>
+                    <a:blip r:embed="rId31"/>
                     <a:stretch>
                       <a:fillRect/>
                     </a:stretch>
@@ -13382,7 +13730,7 @@
                     <pic:cNvPicPr/>
                   </pic:nvPicPr>
                   <pic:blipFill>
-                    <a:blip r:embed="rId30"/>
+                    <a:blip r:embed="rId32"/>
                     <a:stretch>
                       <a:fillRect/>
                     </a:stretch>
@@ -14028,7 +14376,7 @@
         </w:rPr>
         <w:t xml:space="preserve">. </w:t>
       </w:r>
-      <w:hyperlink r:id="rId31" w:history="1">
+      <w:hyperlink r:id="rId33" w:history="1">
         <w:r>
           <w:rPr>
             <w:rStyle w:val="Hyperlink"/>
@@ -14191,7 +14539,7 @@
       <w:r>
         <w:t xml:space="preserve">. </w:t>
       </w:r>
-      <w:hyperlink r:id="rId32" w:history="1">
+      <w:hyperlink r:id="rId34" w:history="1">
         <w:r>
           <w:rPr>
             <w:rStyle w:val="Hyperlink"/>
@@ -14527,7 +14875,7 @@
       <w:r>
         <w:t xml:space="preserve">. </w:t>
       </w:r>
-      <w:hyperlink r:id="rId33" w:history="1">
+      <w:hyperlink r:id="rId35" w:history="1">
         <w:r>
           <w:rPr>
             <w:rStyle w:val="Hyperlink"/>
@@ -14671,7 +15019,7 @@
       <w:r>
         <w:t xml:space="preserve">. </w:t>
       </w:r>
-      <w:hyperlink r:id="rId34" w:history="1">
+      <w:hyperlink r:id="rId36" w:history="1">
         <w:r>
           <w:rPr>
             <w:rStyle w:val="Hyperlink"/>
@@ -14741,7 +15089,7 @@
       <w:r>
         <w:t xml:space="preserve"> </w:t>
       </w:r>
-      <w:hyperlink r:id="rId35" w:history="1">
+      <w:hyperlink r:id="rId37" w:history="1">
         <w:r>
           <w:rPr>
             <w:rStyle w:val="Hyperlink"/>
@@ -14957,7 +15305,7 @@
       <w:r>
         <w:t xml:space="preserve">. </w:t>
       </w:r>
-      <w:hyperlink r:id="rId36" w:history="1">
+      <w:hyperlink r:id="rId38" w:history="1">
         <w:r>
           <w:rPr>
             <w:rStyle w:val="Hyperlink"/>
@@ -15110,7 +15458,7 @@
       <w:r>
         <w:t xml:space="preserve"> </w:t>
       </w:r>
-      <w:hyperlink r:id="rId37" w:anchor="v=onepage&amp;q&amp;f=false" w:history="1">
+      <w:hyperlink r:id="rId39" w:anchor="v=onepage&amp;q&amp;f=false" w:history="1">
         <w:r>
           <w:rPr>
             <w:rStyle w:val="Hyperlink"/>
@@ -15266,7 +15614,7 @@
       <w:r>
         <w:t xml:space="preserve"> </w:t>
       </w:r>
-      <w:hyperlink r:id="rId38" w:anchor="0" w:history="1">
+      <w:hyperlink r:id="rId40" w:anchor="0" w:history="1">
         <w:r>
           <w:rPr>
             <w:rStyle w:val="Hyperlink"/>
@@ -15274,7 +15622,7 @@
           <w:t>http://scholar.google.com/</w:t>
         </w:r>
       </w:hyperlink>
-      <w:hyperlink r:id="rId39" w:anchor="0" w:history="1">
+      <w:hyperlink r:id="rId41" w:anchor="0" w:history="1">
         <w:r>
           <w:rPr>
             <w:rStyle w:val="Hyperlink"/>
@@ -15282,7 +15630,7 @@
           <w:t>scholar</w:t>
         </w:r>
       </w:hyperlink>
-      <w:hyperlink r:id="rId40" w:anchor="0" w:history="1">
+      <w:hyperlink r:id="rId42" w:anchor="0" w:history="1">
         <w:r>
           <w:rPr>
             <w:rStyle w:val="Hyperlink"/>
@@ -15835,7 +16183,7 @@
       <w:r>
         <w:t xml:space="preserve">Preu del kWh contractada amb Gas Natural Fenosa </w:t>
       </w:r>
-      <w:hyperlink r:id="rId41" w:history="1">
+      <w:hyperlink r:id="rId43" w:history="1">
         <w:r>
           <w:rPr>
             <w:rStyle w:val="Hyperlink"/>
@@ -15892,8 +16240,8 @@
       </w:pPr>
     </w:p>
     <w:sectPr>
-      <w:headerReference w:type="default" r:id="rId42"/>
-      <w:footerReference w:type="default" r:id="rId43"/>
+      <w:headerReference w:type="default" r:id="rId44"/>
+      <w:footerReference w:type="default" r:id="rId45"/>
       <w:pgSz w:w="11906" w:h="16838"/>
       <w:pgMar w:top="1417" w:right="1701" w:bottom="1417" w:left="1701" w:header="567" w:footer="850" w:gutter="0"/>
       <w:cols w:space="708"/>
@@ -15906,7 +16254,7 @@
 
 <file path=word/comments.xml><?xml version="1.0" encoding="utf-8"?>
 <w:comments xmlns:wpc="http://schemas.microsoft.com/office/word/2010/wordprocessingCanvas" xmlns:mc="http://schemas.openxmlformats.org/markup-compatibility/2006" xmlns:o="urn:schemas-microsoft-com:office:office" xmlns:r="http://schemas.openxmlformats.org/officeDocument/2006/relationships" xmlns:m="http://schemas.openxmlformats.org/officeDocument/2006/math" xmlns:v="urn:schemas-microsoft-com:vml" xmlns:wp14="http://schemas.microsoft.com/office/word/2010/wordprocessingDrawing" xmlns:wp="http://schemas.openxmlformats.org/drawingml/2006/wordprocessingDrawing" xmlns:w10="urn:schemas-microsoft-com:office:word" xmlns:w="http://schemas.openxmlformats.org/wordprocessingml/2006/main" xmlns:w14="http://schemas.microsoft.com/office/word/2010/wordml" xmlns:wpg="http://schemas.microsoft.com/office/word/2010/wordprocessingGroup" xmlns:wpi="http://schemas.microsoft.com/office/word/2010/wordprocessingInk" xmlns:wne="http://schemas.microsoft.com/office/word/2006/wordml" xmlns:wps="http://schemas.microsoft.com/office/word/2010/wordprocessingShape" mc:Ignorable="w14 wp14">
-  <w:comment w:id="9" w:author="Lucut Mihai" w:date="2017-01-13T15:56:00Z" w:initials="LM">
+  <w:comment w:id="8" w:author="Lucut Mihai" w:date="2017-01-13T15:56:00Z" w:initials="LM">
     <w:p>
       <w:pPr>
         <w:pStyle w:val="CommentText"/>
@@ -15927,7 +16275,7 @@
       </w:r>
     </w:p>
   </w:comment>
-  <w:comment w:id="14" w:author="Lucut Mihai" w:date="2017-01-13T16:23:00Z" w:initials="LM">
+  <w:comment w:id="13" w:author="Lucut Mihai" w:date="2017-01-13T16:23:00Z" w:initials="LM">
     <w:p>
       <w:pPr>
         <w:pStyle w:val="CommentText"/>
@@ -16020,7 +16368,7 @@
             <w:noProof/>
             <w:lang w:val="es-ES"/>
           </w:rPr>
-          <w:t>2</w:t>
+          <w:t>27</w:t>
         </w:r>
         <w:r>
           <w:fldChar w:fldCharType="end"/>
@@ -16175,7 +16523,7 @@
       </w:r>
       <w:proofErr w:type="spellEnd"/>
       <w:r>
-        <w:t>(2015)</w:t>
+        <w:t xml:space="preserve"> (2015)</w:t>
       </w:r>
     </w:p>
   </w:footnote>
@@ -16184,7 +16532,7 @@
       <w:pPr>
         <w:pStyle w:val="FootnoteText"/>
         <w:rPr>
-          <w:lang w:val="es-ES"/>
+          <w:lang w:val="en-US"/>
         </w:rPr>
       </w:pPr>
       <w:r>
@@ -16194,7 +16542,13 @@
         <w:footnoteRef/>
       </w:r>
       <w:r>
-        <w:t xml:space="preserve"> Aquest és un exemple d’argument antiquat ja que des del segon trimestre del 2008 han començat a aparèixer serveis de host que proporcionaven un escalat en funció del nombre d’usuaris.</w:t>
+        <w:t xml:space="preserve"> </w:t>
+      </w:r>
+      <w:r>
+        <w:rPr>
+          <w:lang w:val="en-US"/>
+        </w:rPr>
+        <w:t>Resilience reloaded (2016)</w:t>
       </w:r>
     </w:p>
   </w:footnote>
@@ -16202,6 +16556,9 @@
     <w:p>
       <w:pPr>
         <w:pStyle w:val="FootnoteText"/>
+        <w:rPr>
+          <w:lang w:val="es-ES"/>
+        </w:rPr>
       </w:pPr>
       <w:r>
         <w:rPr>
@@ -16210,7 +16567,7 @@
         <w:footnoteRef/>
       </w:r>
       <w:r>
-        <w:t xml:space="preserve"> De l’any 2015 i 2016 respectivament</w:t>
+        <w:t xml:space="preserve"> Aquest és un exemple d’argument antiquat ja que des del segon trimestre del 2008 han començat a aparèixer serveis de host que proporcionaven un escalat en funció del nombre d’usuaris.</w:t>
       </w:r>
     </w:p>
   </w:footnote>
@@ -16226,11 +16583,27 @@
         <w:footnoteRef/>
       </w:r>
       <w:r>
-        <w:t xml:space="preserve"> El backend perd la disponibilitat si dona una resposta errònia o dona una resposta massa tard.</w:t>
+        <w:t xml:space="preserve"> De l’any 2015 i 2016 respectivament</w:t>
       </w:r>
     </w:p>
   </w:footnote>
   <w:footnote w:id="7">
+    <w:p>
+      <w:pPr>
+        <w:pStyle w:val="FootnoteText"/>
+      </w:pPr>
+      <w:r>
+        <w:rPr>
+          <w:rStyle w:val="FootnoteReference"/>
+        </w:rPr>
+        <w:footnoteRef/>
+      </w:r>
+      <w:r>
+        <w:t xml:space="preserve"> El backend perd la disponibilitat si dona una resposta errònia o dona una resposta massa tard.</w:t>
+      </w:r>
+    </w:p>
+  </w:footnote>
+  <w:footnote w:id="8">
     <w:p>
       <w:pPr>
         <w:pStyle w:val="FootnoteText"/>
@@ -16880,6 +17253,7 @@
   <w:style w:type="character" w:default="1" w:styleId="DefaultParagraphFont">
     <w:name w:val="Default Paragraph Font"/>
     <w:uiPriority w:val="1"/>
+    <w:semiHidden/>
     <w:unhideWhenUsed/>
   </w:style>
   <w:style w:type="table" w:default="1" w:styleId="TableNormal">
@@ -17538,6 +17912,7 @@
   <w:style w:type="character" w:default="1" w:styleId="DefaultParagraphFont">
     <w:name w:val="Default Paragraph Font"/>
     <w:uiPriority w:val="1"/>
+    <w:semiHidden/>
     <w:unhideWhenUsed/>
   </w:style>
   <w:style w:type="table" w:default="1" w:styleId="TableNormal">
@@ -18251,7 +18626,7 @@
 </file>
 
 <file path=customXml/itemProps1.xml><?xml version="1.0" encoding="utf-8"?>
-<ds:datastoreItem xmlns:ds="http://schemas.openxmlformats.org/officeDocument/2006/customXml" ds:itemID="{09B0C979-2CE9-4D50-8DCF-1036C2A3FE18}">
+<ds:datastoreItem xmlns:ds="http://schemas.openxmlformats.org/officeDocument/2006/customXml" ds:itemID="{738FEC35-BF85-4978-8A17-1978772FD882}">
   <ds:schemaRefs>
     <ds:schemaRef ds:uri="http://schemas.openxmlformats.org/officeDocument/2006/bibliography"/>
   </ds:schemaRefs>

</xml_diff>